<commit_message>
Atualização da Análise SWOT
</commit_message>
<xml_diff>
--- a/Documento_Apoio/Análise SWOT.docx
+++ b/Documento_Apoio/Análise SWOT.docx
@@ -6,13 +6,8 @@
       <w:pPr>
         <w:pStyle w:val="Ttulo"/>
       </w:pPr>
-      <w:proofErr w:type="spellStart"/>
-      <w:r>
-        <w:t>Análise</w:t>
-      </w:r>
-      <w:proofErr w:type="spellEnd"/>
-      <w:r>
-        <w:t xml:space="preserve"> SWOT</w:t>
+      <w:r>
+        <w:t>Análise SWOT</w:t>
       </w:r>
     </w:p>
     <w:p>
@@ -84,23 +79,7 @@
           <w:sz w:val="28"/>
           <w:szCs w:val="28"/>
         </w:rPr>
-        <w:t xml:space="preserve"> do </w:t>
-      </w:r>
-      <w:proofErr w:type="spellStart"/>
-      <w:r>
-        <w:rPr>
-          <w:sz w:val="28"/>
-          <w:szCs w:val="28"/>
-        </w:rPr>
-        <w:t>produto</w:t>
-      </w:r>
-      <w:proofErr w:type="spellEnd"/>
-      <w:r>
-        <w:rPr>
-          <w:sz w:val="28"/>
-          <w:szCs w:val="28"/>
-        </w:rPr>
-        <w:t xml:space="preserve"> que se vi</w:t>
+        <w:t xml:space="preserve"> do produto que se vi</w:t>
       </w:r>
       <w:r>
         <w:rPr>
@@ -242,23 +221,7 @@
           <w:sz w:val="28"/>
           <w:szCs w:val="28"/>
         </w:rPr>
-        <w:t xml:space="preserve"> do </w:t>
-      </w:r>
-      <w:proofErr w:type="spellStart"/>
-      <w:r>
-        <w:rPr>
-          <w:sz w:val="28"/>
-          <w:szCs w:val="28"/>
-        </w:rPr>
-        <w:t>projeto</w:t>
-      </w:r>
-      <w:proofErr w:type="spellEnd"/>
-      <w:r>
-        <w:rPr>
-          <w:sz w:val="28"/>
-          <w:szCs w:val="28"/>
-        </w:rPr>
-        <w:t xml:space="preserve">, </w:t>
+        <w:t xml:space="preserve"> do projeto, </w:t>
       </w:r>
       <w:proofErr w:type="spellStart"/>
       <w:r>
@@ -418,23 +381,7 @@
           <w:sz w:val="28"/>
           <w:szCs w:val="28"/>
         </w:rPr>
-        <w:t xml:space="preserve"> </w:t>
-      </w:r>
-      <w:proofErr w:type="spellStart"/>
-      <w:r>
-        <w:rPr>
-          <w:sz w:val="28"/>
-          <w:szCs w:val="28"/>
-        </w:rPr>
-        <w:t>em</w:t>
-      </w:r>
-      <w:proofErr w:type="spellEnd"/>
-      <w:r>
-        <w:rPr>
-          <w:sz w:val="28"/>
-          <w:szCs w:val="28"/>
-        </w:rPr>
-        <w:t xml:space="preserve"> </w:t>
+        <w:t xml:space="preserve"> em </w:t>
       </w:r>
       <w:proofErr w:type="spellStart"/>
       <w:r>
@@ -498,71 +445,7 @@
           <w:sz w:val="28"/>
           <w:szCs w:val="28"/>
         </w:rPr>
-        <w:t xml:space="preserve">: </w:t>
-      </w:r>
-      <w:proofErr w:type="spellStart"/>
-      <w:r>
-        <w:rPr>
-          <w:sz w:val="28"/>
-          <w:szCs w:val="28"/>
-        </w:rPr>
-        <w:t>Forças</w:t>
-      </w:r>
-      <w:proofErr w:type="spellEnd"/>
-      <w:r>
-        <w:rPr>
-          <w:sz w:val="28"/>
-          <w:szCs w:val="28"/>
-        </w:rPr>
-        <w:t xml:space="preserve">, </w:t>
-      </w:r>
-      <w:proofErr w:type="spellStart"/>
-      <w:r>
-        <w:rPr>
-          <w:sz w:val="28"/>
-          <w:szCs w:val="28"/>
-        </w:rPr>
-        <w:t>Fraquezas</w:t>
-      </w:r>
-      <w:proofErr w:type="spellEnd"/>
-      <w:r>
-        <w:rPr>
-          <w:sz w:val="28"/>
-          <w:szCs w:val="28"/>
-        </w:rPr>
-        <w:t xml:space="preserve">, </w:t>
-      </w:r>
-      <w:proofErr w:type="spellStart"/>
-      <w:r>
-        <w:rPr>
-          <w:sz w:val="28"/>
-          <w:szCs w:val="28"/>
-        </w:rPr>
-        <w:t>Oportunidades</w:t>
-      </w:r>
-      <w:proofErr w:type="spellEnd"/>
-      <w:r>
-        <w:rPr>
-          <w:sz w:val="28"/>
-          <w:szCs w:val="28"/>
-        </w:rPr>
-        <w:t xml:space="preserve"> e </w:t>
-      </w:r>
-      <w:proofErr w:type="spellStart"/>
-      <w:r>
-        <w:rPr>
-          <w:sz w:val="28"/>
-          <w:szCs w:val="28"/>
-        </w:rPr>
-        <w:t>Ameaças</w:t>
-      </w:r>
-      <w:proofErr w:type="spellEnd"/>
-      <w:r>
-        <w:rPr>
-          <w:sz w:val="28"/>
-          <w:szCs w:val="28"/>
-        </w:rPr>
-        <w:t>.</w:t>
+        <w:t>: Forças, Fraquezas, Oportunidades e Ameaças.</w:t>
       </w:r>
     </w:p>
     <w:p>
@@ -721,23 +604,7 @@
           <w:sz w:val="28"/>
           <w:szCs w:val="28"/>
         </w:rPr>
-        <w:t xml:space="preserve">, ao mesmo tempo </w:t>
-      </w:r>
-      <w:proofErr w:type="spellStart"/>
-      <w:r>
-        <w:rPr>
-          <w:sz w:val="28"/>
-          <w:szCs w:val="28"/>
-        </w:rPr>
-        <w:t>em</w:t>
-      </w:r>
-      <w:proofErr w:type="spellEnd"/>
-      <w:r>
-        <w:rPr>
-          <w:sz w:val="28"/>
-          <w:szCs w:val="28"/>
-        </w:rPr>
-        <w:t xml:space="preserve"> que </w:t>
+        <w:t xml:space="preserve">, ao mesmo tempo em que </w:t>
       </w:r>
       <w:proofErr w:type="spellStart"/>
       <w:r>
@@ -1095,23 +962,7 @@
           <w:sz w:val="28"/>
           <w:szCs w:val="28"/>
         </w:rPr>
-        <w:t xml:space="preserve">Um novo </w:t>
-      </w:r>
-      <w:proofErr w:type="spellStart"/>
-      <w:r>
-        <w:rPr>
-          <w:sz w:val="28"/>
-          <w:szCs w:val="28"/>
-        </w:rPr>
-        <w:t>projeto</w:t>
-      </w:r>
-      <w:proofErr w:type="spellEnd"/>
-      <w:r>
-        <w:rPr>
-          <w:sz w:val="28"/>
-          <w:szCs w:val="28"/>
-        </w:rPr>
-        <w:t xml:space="preserve"> ou </w:t>
+        <w:t xml:space="preserve">Um novo projeto ou </w:t>
       </w:r>
       <w:proofErr w:type="spellStart"/>
       <w:r>
@@ -1382,23 +1233,7 @@
           <w:sz w:val="28"/>
           <w:szCs w:val="28"/>
         </w:rPr>
-        <w:t xml:space="preserve"> SWOT </w:t>
-      </w:r>
-      <w:proofErr w:type="spellStart"/>
-      <w:r>
-        <w:rPr>
-          <w:sz w:val="28"/>
-          <w:szCs w:val="28"/>
-        </w:rPr>
-        <w:t>aplicada</w:t>
-      </w:r>
-      <w:proofErr w:type="spellEnd"/>
-      <w:r>
-        <w:rPr>
-          <w:sz w:val="28"/>
-          <w:szCs w:val="28"/>
-        </w:rPr>
-        <w:t xml:space="preserve">, </w:t>
+        <w:t xml:space="preserve"> SWOT aplicada, </w:t>
       </w:r>
       <w:proofErr w:type="spellStart"/>
       <w:r>
@@ -1676,23 +1511,7 @@
           <w:sz w:val="28"/>
           <w:szCs w:val="28"/>
         </w:rPr>
-        <w:t xml:space="preserve"> </w:t>
-      </w:r>
-      <w:proofErr w:type="spellStart"/>
-      <w:r>
-        <w:rPr>
-          <w:sz w:val="28"/>
-          <w:szCs w:val="28"/>
-        </w:rPr>
-        <w:t>em</w:t>
-      </w:r>
-      <w:proofErr w:type="spellEnd"/>
-      <w:r>
-        <w:rPr>
-          <w:sz w:val="28"/>
-          <w:szCs w:val="28"/>
-        </w:rPr>
-        <w:t xml:space="preserve"> </w:t>
+        <w:t xml:space="preserve"> em </w:t>
       </w:r>
       <w:proofErr w:type="spellStart"/>
       <w:r>
@@ -1779,23 +1598,7 @@
           <w:sz w:val="28"/>
           <w:szCs w:val="28"/>
         </w:rPr>
-        <w:t xml:space="preserve"> </w:t>
-      </w:r>
-      <w:proofErr w:type="spellStart"/>
-      <w:r>
-        <w:rPr>
-          <w:sz w:val="28"/>
-          <w:szCs w:val="28"/>
-        </w:rPr>
-        <w:t>em</w:t>
-      </w:r>
-      <w:proofErr w:type="spellEnd"/>
-      <w:r>
-        <w:rPr>
-          <w:sz w:val="28"/>
-          <w:szCs w:val="28"/>
-        </w:rPr>
-        <w:t xml:space="preserve"> </w:t>
+        <w:t xml:space="preserve"> em </w:t>
       </w:r>
       <w:proofErr w:type="spellStart"/>
       <w:r>
@@ -2198,21 +2001,12 @@
           <w:szCs w:val="28"/>
         </w:rPr>
       </w:pPr>
-      <w:proofErr w:type="spellStart"/>
-      <w:r>
-        <w:rPr>
-          <w:sz w:val="28"/>
-          <w:szCs w:val="28"/>
-        </w:rPr>
-        <w:t>Forças</w:t>
-      </w:r>
-      <w:proofErr w:type="spellEnd"/>
-      <w:r>
-        <w:rPr>
-          <w:sz w:val="28"/>
-          <w:szCs w:val="28"/>
-        </w:rPr>
-        <w:t xml:space="preserve"> </w:t>
+      <w:r>
+        <w:rPr>
+          <w:sz w:val="28"/>
+          <w:szCs w:val="28"/>
+        </w:rPr>
+        <w:t xml:space="preserve">Forças </w:t>
       </w:r>
       <w:proofErr w:type="spellStart"/>
       <w:r>
@@ -2427,23 +2221,7 @@
           <w:sz w:val="28"/>
           <w:szCs w:val="28"/>
         </w:rPr>
-        <w:t xml:space="preserve"> a favor do </w:t>
-      </w:r>
-      <w:proofErr w:type="spellStart"/>
-      <w:r>
-        <w:rPr>
-          <w:sz w:val="28"/>
-          <w:szCs w:val="28"/>
-        </w:rPr>
-        <w:t>projeto</w:t>
-      </w:r>
-      <w:proofErr w:type="spellEnd"/>
-      <w:r>
-        <w:rPr>
-          <w:sz w:val="28"/>
-          <w:szCs w:val="28"/>
-        </w:rPr>
-        <w:t xml:space="preserve"> e o que se </w:t>
+        <w:t xml:space="preserve"> a favor do projeto e o que se </w:t>
       </w:r>
       <w:proofErr w:type="spellStart"/>
       <w:r>
@@ -3341,23 +3119,7 @@
           <w:sz w:val="28"/>
           <w:szCs w:val="28"/>
         </w:rPr>
-        <w:t xml:space="preserve"> do </w:t>
-      </w:r>
-      <w:proofErr w:type="spellStart"/>
-      <w:r>
-        <w:rPr>
-          <w:sz w:val="28"/>
-          <w:szCs w:val="28"/>
-        </w:rPr>
-        <w:t>projeto</w:t>
-      </w:r>
-      <w:proofErr w:type="spellEnd"/>
-      <w:r>
-        <w:rPr>
-          <w:sz w:val="28"/>
-          <w:szCs w:val="28"/>
-        </w:rPr>
-        <w:t>.</w:t>
+        <w:t xml:space="preserve"> do projeto.</w:t>
       </w:r>
     </w:p>
     <w:p>
@@ -3469,23 +3231,7 @@
           <w:sz w:val="28"/>
           <w:szCs w:val="28"/>
         </w:rPr>
-        <w:t xml:space="preserve">, </w:t>
-      </w:r>
-      <w:proofErr w:type="spellStart"/>
-      <w:r>
-        <w:rPr>
-          <w:sz w:val="28"/>
-          <w:szCs w:val="28"/>
-        </w:rPr>
-        <w:t>em</w:t>
-      </w:r>
-      <w:proofErr w:type="spellEnd"/>
-      <w:r>
-        <w:rPr>
-          <w:sz w:val="28"/>
-          <w:szCs w:val="28"/>
-        </w:rPr>
-        <w:t xml:space="preserve"> </w:t>
+        <w:t xml:space="preserve">, em </w:t>
       </w:r>
       <w:proofErr w:type="spellStart"/>
       <w:r>
@@ -3978,23 +3724,7 @@
           <w:sz w:val="28"/>
           <w:szCs w:val="28"/>
         </w:rPr>
-        <w:t xml:space="preserve"> o </w:t>
-      </w:r>
-      <w:proofErr w:type="spellStart"/>
-      <w:r>
-        <w:rPr>
-          <w:sz w:val="28"/>
-          <w:szCs w:val="28"/>
-        </w:rPr>
-        <w:t>produto</w:t>
-      </w:r>
-      <w:proofErr w:type="spellEnd"/>
-      <w:r>
-        <w:rPr>
-          <w:sz w:val="28"/>
-          <w:szCs w:val="28"/>
-        </w:rPr>
-        <w:t xml:space="preserve"> ou </w:t>
+        <w:t xml:space="preserve"> o produto ou </w:t>
       </w:r>
       <w:proofErr w:type="spellStart"/>
       <w:r>
@@ -4716,23 +4446,7 @@
           <w:sz w:val="28"/>
           <w:szCs w:val="28"/>
         </w:rPr>
-        <w:t xml:space="preserve"> </w:t>
-      </w:r>
-      <w:proofErr w:type="spellStart"/>
-      <w:r>
-        <w:rPr>
-          <w:sz w:val="28"/>
-          <w:szCs w:val="28"/>
-        </w:rPr>
-        <w:t>na</w:t>
-      </w:r>
-      <w:proofErr w:type="spellEnd"/>
-      <w:r>
-        <w:rPr>
-          <w:sz w:val="28"/>
-          <w:szCs w:val="28"/>
-        </w:rPr>
-        <w:t xml:space="preserve"> </w:t>
+        <w:t xml:space="preserve"> na </w:t>
       </w:r>
       <w:proofErr w:type="spellStart"/>
       <w:r>
@@ -4816,23 +4530,7 @@
           <w:sz w:val="28"/>
           <w:szCs w:val="28"/>
         </w:rPr>
-        <w:t xml:space="preserve">Quais as </w:t>
-      </w:r>
-      <w:proofErr w:type="spellStart"/>
-      <w:r>
-        <w:rPr>
-          <w:sz w:val="28"/>
-          <w:szCs w:val="28"/>
-        </w:rPr>
-        <w:t>tecnologias</w:t>
-      </w:r>
-      <w:proofErr w:type="spellEnd"/>
-      <w:r>
-        <w:rPr>
-          <w:sz w:val="28"/>
-          <w:szCs w:val="28"/>
-        </w:rPr>
-        <w:t xml:space="preserve"> </w:t>
+        <w:t xml:space="preserve">Quais as tecnologias </w:t>
       </w:r>
       <w:r>
         <w:rPr>
@@ -5885,23 +5583,7 @@
           <w:sz w:val="28"/>
           <w:szCs w:val="28"/>
         </w:rPr>
-        <w:t xml:space="preserve"> </w:t>
-      </w:r>
-      <w:proofErr w:type="spellStart"/>
-      <w:r>
-        <w:rPr>
-          <w:sz w:val="28"/>
-          <w:szCs w:val="28"/>
-        </w:rPr>
-        <w:t>na</w:t>
-      </w:r>
-      <w:proofErr w:type="spellEnd"/>
-      <w:r>
-        <w:rPr>
-          <w:sz w:val="28"/>
-          <w:szCs w:val="28"/>
-        </w:rPr>
-        <w:t xml:space="preserve"> </w:t>
+        <w:t xml:space="preserve"> na </w:t>
       </w:r>
       <w:proofErr w:type="spellStart"/>
       <w:r>
@@ -6042,23 +5724,7 @@
           <w:sz w:val="28"/>
           <w:szCs w:val="28"/>
         </w:rPr>
-        <w:t xml:space="preserve"> nova </w:t>
-      </w:r>
-      <w:proofErr w:type="spellStart"/>
-      <w:r>
-        <w:rPr>
-          <w:sz w:val="28"/>
-          <w:szCs w:val="28"/>
-        </w:rPr>
-        <w:t>tecnologia</w:t>
-      </w:r>
-      <w:proofErr w:type="spellEnd"/>
-      <w:r>
-        <w:rPr>
-          <w:sz w:val="28"/>
-          <w:szCs w:val="28"/>
-        </w:rPr>
-        <w:t xml:space="preserve"> que </w:t>
+        <w:t xml:space="preserve"> nova tecnologia que </w:t>
       </w:r>
       <w:proofErr w:type="spellStart"/>
       <w:r>
@@ -6090,23 +5756,7 @@
           <w:sz w:val="28"/>
           <w:szCs w:val="28"/>
         </w:rPr>
-        <w:t xml:space="preserve"> </w:t>
-      </w:r>
-      <w:proofErr w:type="spellStart"/>
-      <w:r>
-        <w:rPr>
-          <w:sz w:val="28"/>
-          <w:szCs w:val="28"/>
-        </w:rPr>
-        <w:t>em</w:t>
-      </w:r>
-      <w:proofErr w:type="spellEnd"/>
-      <w:r>
-        <w:rPr>
-          <w:sz w:val="28"/>
-          <w:szCs w:val="28"/>
-        </w:rPr>
-        <w:t xml:space="preserve"> </w:t>
+        <w:t xml:space="preserve"> em </w:t>
       </w:r>
       <w:proofErr w:type="spellStart"/>
       <w:r>
@@ -6122,23 +5772,7 @@
           <w:sz w:val="28"/>
           <w:szCs w:val="28"/>
         </w:rPr>
-        <w:t xml:space="preserve"> com o </w:t>
-      </w:r>
-      <w:proofErr w:type="spellStart"/>
-      <w:r>
-        <w:rPr>
-          <w:sz w:val="28"/>
-          <w:szCs w:val="28"/>
-        </w:rPr>
-        <w:t>produto</w:t>
-      </w:r>
-      <w:proofErr w:type="spellEnd"/>
-      <w:r>
-        <w:rPr>
-          <w:sz w:val="28"/>
-          <w:szCs w:val="28"/>
-        </w:rPr>
-        <w:t>?</w:t>
+        <w:t xml:space="preserve"> com o produto?</w:t>
       </w:r>
     </w:p>
     <w:p>
@@ -6282,23 +5916,7 @@
           <w:sz w:val="28"/>
           <w:szCs w:val="28"/>
         </w:rPr>
-        <w:t xml:space="preserve"> </w:t>
-      </w:r>
-      <w:proofErr w:type="spellStart"/>
-      <w:r>
-        <w:rPr>
-          <w:sz w:val="28"/>
-          <w:szCs w:val="28"/>
-        </w:rPr>
-        <w:t>em</w:t>
-      </w:r>
-      <w:proofErr w:type="spellEnd"/>
-      <w:r>
-        <w:rPr>
-          <w:sz w:val="28"/>
-          <w:szCs w:val="28"/>
-        </w:rPr>
-        <w:t xml:space="preserve"> termos de </w:t>
+        <w:t xml:space="preserve"> em termos de </w:t>
       </w:r>
       <w:proofErr w:type="spellStart"/>
       <w:r>
@@ -6473,7 +6091,6 @@
                 <w:szCs w:val="28"/>
               </w:rPr>
             </w:pPr>
-            <w:proofErr w:type="spellStart"/>
             <w:r>
               <w:rPr>
                 <w:b/>
@@ -6482,53 +6099,8 @@
                 <w:sz w:val="28"/>
                 <w:szCs w:val="28"/>
               </w:rPr>
-              <w:t>Análise</w:t>
+              <w:t>Análise SWOT aplicada ao Projeto</w:t>
             </w:r>
-            <w:proofErr w:type="spellEnd"/>
-            <w:r>
-              <w:rPr>
-                <w:b/>
-                <w:bCs/>
-                <w:color w:val="FFFFFF" w:themeColor="background1"/>
-                <w:sz w:val="28"/>
-                <w:szCs w:val="28"/>
-              </w:rPr>
-              <w:t xml:space="preserve"> SWOT </w:t>
-            </w:r>
-            <w:proofErr w:type="spellStart"/>
-            <w:r>
-              <w:rPr>
-                <w:b/>
-                <w:bCs/>
-                <w:color w:val="FFFFFF" w:themeColor="background1"/>
-                <w:sz w:val="28"/>
-                <w:szCs w:val="28"/>
-              </w:rPr>
-              <w:t>aplicada</w:t>
-            </w:r>
-            <w:proofErr w:type="spellEnd"/>
-            <w:r>
-              <w:rPr>
-                <w:b/>
-                <w:bCs/>
-                <w:color w:val="FFFFFF" w:themeColor="background1"/>
-                <w:sz w:val="28"/>
-                <w:szCs w:val="28"/>
-              </w:rPr>
-              <w:t xml:space="preserve"> ao </w:t>
-            </w:r>
-            <w:proofErr w:type="spellStart"/>
-            <w:r>
-              <w:rPr>
-                <w:b/>
-                <w:bCs/>
-                <w:color w:val="FFFFFF" w:themeColor="background1"/>
-                <w:sz w:val="28"/>
-                <w:szCs w:val="28"/>
-              </w:rPr>
-              <w:t>Projeto</w:t>
-            </w:r>
-            <w:proofErr w:type="spellEnd"/>
           </w:p>
         </w:tc>
       </w:tr>
@@ -6553,7 +6125,6 @@
                 <w:szCs w:val="28"/>
               </w:rPr>
             </w:pPr>
-            <w:proofErr w:type="spellStart"/>
             <w:r>
               <w:rPr>
                 <w:b/>
@@ -6564,7 +6135,6 @@
               </w:rPr>
               <w:t>Forças</w:t>
             </w:r>
-            <w:proofErr w:type="spellEnd"/>
           </w:p>
         </w:tc>
         <w:tc>
@@ -6583,7 +6153,6 @@
                 <w:szCs w:val="28"/>
               </w:rPr>
             </w:pPr>
-            <w:proofErr w:type="spellStart"/>
             <w:r>
               <w:rPr>
                 <w:b/>
@@ -6594,7 +6163,6 @@
               </w:rPr>
               <w:t>Fraquezas</w:t>
             </w:r>
-            <w:proofErr w:type="spellEnd"/>
           </w:p>
         </w:tc>
       </w:tr>
@@ -6638,20 +6206,8 @@
                 <w:sz w:val="24"/>
                 <w:szCs w:val="24"/>
               </w:rPr>
-              <w:t xml:space="preserve">incentive e </w:t>
+              <w:t>incentive e facilidade</w:t>
             </w:r>
-            <w:proofErr w:type="spellStart"/>
-            <w:r>
-              <w:rPr>
-                <w:b/>
-                <w:bCs/>
-                <w:color w:val="FFFFFF" w:themeColor="background1"/>
-                <w:sz w:val="24"/>
-                <w:szCs w:val="24"/>
-              </w:rPr>
-              <w:t>facilidade</w:t>
-            </w:r>
-            <w:proofErr w:type="spellEnd"/>
             <w:r>
               <w:rPr>
                 <w:b/>
@@ -6670,76 +6226,8 @@
                 <w:sz w:val="24"/>
                 <w:szCs w:val="24"/>
               </w:rPr>
-              <w:t xml:space="preserve">para </w:t>
+              <w:t>para adquirir o atestado de incapacidade;</w:t>
             </w:r>
-            <w:proofErr w:type="spellStart"/>
-            <w:r>
-              <w:rPr>
-                <w:b/>
-                <w:bCs/>
-                <w:color w:val="FFFFFF" w:themeColor="background1"/>
-                <w:sz w:val="24"/>
-                <w:szCs w:val="24"/>
-              </w:rPr>
-              <w:t>adquirir</w:t>
-            </w:r>
-            <w:proofErr w:type="spellEnd"/>
-            <w:r>
-              <w:rPr>
-                <w:b/>
-                <w:bCs/>
-                <w:color w:val="FFFFFF" w:themeColor="background1"/>
-                <w:sz w:val="24"/>
-                <w:szCs w:val="24"/>
-              </w:rPr>
-              <w:t xml:space="preserve"> o </w:t>
-            </w:r>
-            <w:proofErr w:type="spellStart"/>
-            <w:r>
-              <w:rPr>
-                <w:b/>
-                <w:bCs/>
-                <w:color w:val="FFFFFF" w:themeColor="background1"/>
-                <w:sz w:val="24"/>
-                <w:szCs w:val="24"/>
-              </w:rPr>
-              <w:t>atestado</w:t>
-            </w:r>
-            <w:proofErr w:type="spellEnd"/>
-            <w:r>
-              <w:rPr>
-                <w:b/>
-                <w:bCs/>
-                <w:color w:val="FFFFFF" w:themeColor="background1"/>
-                <w:sz w:val="24"/>
-                <w:szCs w:val="24"/>
-              </w:rPr>
-              <w:t xml:space="preserve"> de </w:t>
-            </w:r>
-            <w:proofErr w:type="spellStart"/>
-            <w:proofErr w:type="gramStart"/>
-            <w:r>
-              <w:rPr>
-                <w:b/>
-                <w:bCs/>
-                <w:color w:val="FFFFFF" w:themeColor="background1"/>
-                <w:sz w:val="24"/>
-                <w:szCs w:val="24"/>
-              </w:rPr>
-              <w:t>incapacidade</w:t>
-            </w:r>
-            <w:proofErr w:type="spellEnd"/>
-            <w:r>
-              <w:rPr>
-                <w:b/>
-                <w:bCs/>
-                <w:color w:val="FFFFFF" w:themeColor="background1"/>
-                <w:sz w:val="24"/>
-                <w:szCs w:val="24"/>
-              </w:rPr>
-              <w:t>;</w:t>
-            </w:r>
-            <w:proofErr w:type="gramEnd"/>
           </w:p>
           <w:p>
             <w:pPr>
@@ -6774,54 +6262,8 @@
                 <w:sz w:val="24"/>
                 <w:szCs w:val="24"/>
               </w:rPr>
-              <w:t xml:space="preserve">Maior </w:t>
+              <w:t xml:space="preserve">Maior automatismo para obter um </w:t>
             </w:r>
-            <w:proofErr w:type="spellStart"/>
-            <w:r>
-              <w:rPr>
-                <w:b/>
-                <w:bCs/>
-                <w:color w:val="FFFFFF" w:themeColor="background1"/>
-                <w:sz w:val="24"/>
-                <w:szCs w:val="24"/>
-              </w:rPr>
-              <w:t>automatismo</w:t>
-            </w:r>
-            <w:proofErr w:type="spellEnd"/>
-            <w:r>
-              <w:rPr>
-                <w:b/>
-                <w:bCs/>
-                <w:color w:val="FFFFFF" w:themeColor="background1"/>
-                <w:sz w:val="24"/>
-                <w:szCs w:val="24"/>
-              </w:rPr>
-              <w:t xml:space="preserve"> para </w:t>
-            </w:r>
-            <w:proofErr w:type="spellStart"/>
-            <w:r>
-              <w:rPr>
-                <w:b/>
-                <w:bCs/>
-                <w:color w:val="FFFFFF" w:themeColor="background1"/>
-                <w:sz w:val="24"/>
-                <w:szCs w:val="24"/>
-              </w:rPr>
-              <w:t>obter</w:t>
-            </w:r>
-            <w:proofErr w:type="spellEnd"/>
-            <w:r>
-              <w:rPr>
-                <w:b/>
-                <w:bCs/>
-                <w:color w:val="FFFFFF" w:themeColor="background1"/>
-                <w:sz w:val="24"/>
-                <w:szCs w:val="24"/>
-              </w:rPr>
-              <w:t xml:space="preserve"> um </w:t>
-            </w:r>
-            <w:proofErr w:type="spellStart"/>
-            <w:proofErr w:type="gramStart"/>
             <w:r>
               <w:rPr>
                 <w:b/>
@@ -6832,7 +6274,6 @@
               </w:rPr>
               <w:t>atestado</w:t>
             </w:r>
-            <w:proofErr w:type="spellEnd"/>
             <w:r>
               <w:rPr>
                 <w:b/>
@@ -6843,7 +6284,6 @@
               </w:rPr>
               <w:t>;</w:t>
             </w:r>
-            <w:proofErr w:type="gramEnd"/>
           </w:p>
           <w:p>
             <w:pPr>
@@ -6869,7 +6309,6 @@
                 <w:szCs w:val="24"/>
               </w:rPr>
             </w:pPr>
-            <w:proofErr w:type="spellStart"/>
             <w:r>
               <w:rPr>
                 <w:b/>
@@ -6878,62 +6317,7 @@
                 <w:sz w:val="24"/>
                 <w:szCs w:val="24"/>
               </w:rPr>
-              <w:t>Envolvimento</w:t>
-            </w:r>
-            <w:proofErr w:type="spellEnd"/>
-            <w:r>
-              <w:rPr>
-                <w:b/>
-                <w:bCs/>
-                <w:color w:val="FFFFFF" w:themeColor="background1"/>
-                <w:sz w:val="24"/>
-                <w:szCs w:val="24"/>
-              </w:rPr>
-              <w:t xml:space="preserve"> </w:t>
-            </w:r>
-            <w:proofErr w:type="spellStart"/>
-            <w:r>
-              <w:rPr>
-                <w:b/>
-                <w:bCs/>
-                <w:color w:val="FFFFFF" w:themeColor="background1"/>
-                <w:sz w:val="24"/>
-                <w:szCs w:val="24"/>
-              </w:rPr>
-              <w:t>ativo</w:t>
-            </w:r>
-            <w:proofErr w:type="spellEnd"/>
-            <w:r>
-              <w:rPr>
-                <w:b/>
-                <w:bCs/>
-                <w:color w:val="FFFFFF" w:themeColor="background1"/>
-                <w:sz w:val="24"/>
-                <w:szCs w:val="24"/>
-              </w:rPr>
-              <w:t xml:space="preserve"> (</w:t>
-            </w:r>
-            <w:proofErr w:type="spellStart"/>
-            <w:r>
-              <w:rPr>
-                <w:b/>
-                <w:bCs/>
-                <w:color w:val="FFFFFF" w:themeColor="background1"/>
-                <w:sz w:val="24"/>
-                <w:szCs w:val="24"/>
-              </w:rPr>
-              <w:t>adesão</w:t>
-            </w:r>
-            <w:proofErr w:type="spellEnd"/>
-            <w:r>
-              <w:rPr>
-                <w:b/>
-                <w:bCs/>
-                <w:color w:val="FFFFFF" w:themeColor="background1"/>
-                <w:sz w:val="24"/>
-                <w:szCs w:val="24"/>
-              </w:rPr>
-              <w:t>)</w:t>
+              <w:t>Envolvimento ativo</w:t>
             </w:r>
             <w:r>
               <w:rPr>
@@ -6943,9 +6327,8 @@
                 <w:sz w:val="24"/>
                 <w:szCs w:val="24"/>
               </w:rPr>
-              <w:t xml:space="preserve"> da </w:t>
+              <w:t xml:space="preserve"> (adesão)</w:t>
             </w:r>
-            <w:proofErr w:type="spellStart"/>
             <w:r>
               <w:rPr>
                 <w:b/>
@@ -6954,7 +6337,7 @@
                 <w:sz w:val="24"/>
                 <w:szCs w:val="24"/>
               </w:rPr>
-              <w:t>população</w:t>
+              <w:t xml:space="preserve"> da população</w:t>
             </w:r>
             <w:r>
               <w:rPr>
@@ -6966,7 +6349,6 @@
               </w:rPr>
               <w:t>-alvo</w:t>
             </w:r>
-            <w:proofErr w:type="spellEnd"/>
             <w:r>
               <w:rPr>
                 <w:b/>
@@ -6995,7 +6377,6 @@
                 <w:szCs w:val="24"/>
               </w:rPr>
             </w:pPr>
-            <w:proofErr w:type="spellStart"/>
             <w:r>
               <w:rPr>
                 <w:b/>
@@ -7004,29 +6385,7 @@
                 <w:sz w:val="24"/>
                 <w:szCs w:val="24"/>
               </w:rPr>
-              <w:t>Implicar</w:t>
-            </w:r>
-            <w:proofErr w:type="spellEnd"/>
-            <w:r>
-              <w:rPr>
-                <w:b/>
-                <w:bCs/>
-                <w:color w:val="FFFFFF" w:themeColor="background1"/>
-                <w:sz w:val="24"/>
-                <w:szCs w:val="24"/>
-              </w:rPr>
-              <w:t xml:space="preserve"> </w:t>
-            </w:r>
-            <w:proofErr w:type="spellStart"/>
-            <w:r>
-              <w:rPr>
-                <w:b/>
-                <w:bCs/>
-                <w:color w:val="FFFFFF" w:themeColor="background1"/>
-                <w:sz w:val="24"/>
-                <w:szCs w:val="24"/>
-              </w:rPr>
-              <w:t>i</w:t>
+              <w:t>Implicar i</w:t>
             </w:r>
             <w:r>
               <w:rPr>
@@ -7036,9 +6395,8 @@
                 <w:sz w:val="24"/>
                 <w:szCs w:val="24"/>
               </w:rPr>
-              <w:t>nvestimento</w:t>
+              <w:t>nvestimento elevado</w:t>
             </w:r>
-            <w:proofErr w:type="spellEnd"/>
             <w:r>
               <w:rPr>
                 <w:b/>
@@ -7047,74 +6405,7 @@
                 <w:sz w:val="24"/>
                 <w:szCs w:val="24"/>
               </w:rPr>
-              <w:t xml:space="preserve"> </w:t>
-            </w:r>
-            <w:proofErr w:type="spellStart"/>
-            <w:r>
-              <w:rPr>
-                <w:b/>
-                <w:bCs/>
-                <w:color w:val="FFFFFF" w:themeColor="background1"/>
-                <w:sz w:val="24"/>
-                <w:szCs w:val="24"/>
-              </w:rPr>
-              <w:t>elevado</w:t>
-            </w:r>
-            <w:proofErr w:type="spellEnd"/>
-            <w:r>
-              <w:rPr>
-                <w:b/>
-                <w:bCs/>
-                <w:color w:val="FFFFFF" w:themeColor="background1"/>
-                <w:sz w:val="24"/>
-                <w:szCs w:val="24"/>
-              </w:rPr>
-              <w:t xml:space="preserve"> (</w:t>
-            </w:r>
-            <w:proofErr w:type="spellStart"/>
-            <w:r>
-              <w:rPr>
-                <w:b/>
-                <w:bCs/>
-                <w:color w:val="FFFFFF" w:themeColor="background1"/>
-                <w:sz w:val="24"/>
-                <w:szCs w:val="24"/>
-              </w:rPr>
-              <w:t>em</w:t>
-            </w:r>
-            <w:proofErr w:type="spellEnd"/>
-            <w:r>
-              <w:rPr>
-                <w:b/>
-                <w:bCs/>
-                <w:color w:val="FFFFFF" w:themeColor="background1"/>
-                <w:sz w:val="24"/>
-                <w:szCs w:val="24"/>
-              </w:rPr>
-              <w:t xml:space="preserve"> </w:t>
-            </w:r>
-            <w:proofErr w:type="spellStart"/>
-            <w:r>
-              <w:rPr>
-                <w:b/>
-                <w:bCs/>
-                <w:color w:val="FFFFFF" w:themeColor="background1"/>
-                <w:sz w:val="24"/>
-                <w:szCs w:val="24"/>
-              </w:rPr>
-              <w:t>teccnologia</w:t>
-            </w:r>
-            <w:proofErr w:type="spellEnd"/>
-            <w:proofErr w:type="gramStart"/>
-            <w:r>
-              <w:rPr>
-                <w:b/>
-                <w:bCs/>
-                <w:color w:val="FFFFFF" w:themeColor="background1"/>
-                <w:sz w:val="24"/>
-                <w:szCs w:val="24"/>
-              </w:rPr>
-              <w:t>)</w:t>
+              <w:t xml:space="preserve"> (em tecnologia)</w:t>
             </w:r>
             <w:r>
               <w:rPr>
@@ -7126,7 +6417,6 @@
               </w:rPr>
               <w:t>;</w:t>
             </w:r>
-            <w:proofErr w:type="gramEnd"/>
           </w:p>
           <w:p>
             <w:pPr>
@@ -7158,9 +6448,8 @@
                 <w:sz w:val="24"/>
                 <w:szCs w:val="24"/>
               </w:rPr>
-              <w:t xml:space="preserve">Falta de </w:t>
+              <w:t>Falta de infraestruturas</w:t>
             </w:r>
-            <w:proofErr w:type="spellStart"/>
             <w:r>
               <w:rPr>
                 <w:b/>
@@ -7169,29 +6458,7 @@
                 <w:sz w:val="24"/>
                 <w:szCs w:val="24"/>
               </w:rPr>
-              <w:t>infraestruturas</w:t>
-            </w:r>
-            <w:proofErr w:type="spellEnd"/>
-            <w:r>
-              <w:rPr>
-                <w:b/>
-                <w:bCs/>
-                <w:color w:val="FFFFFF" w:themeColor="background1"/>
-                <w:sz w:val="24"/>
-                <w:szCs w:val="24"/>
-              </w:rPr>
-              <w:t xml:space="preserve"> para manutenção do </w:t>
-            </w:r>
-            <w:proofErr w:type="gramStart"/>
-            <w:r>
-              <w:rPr>
-                <w:b/>
-                <w:bCs/>
-                <w:color w:val="FFFFFF" w:themeColor="background1"/>
-                <w:sz w:val="24"/>
-                <w:szCs w:val="24"/>
-              </w:rPr>
-              <w:t>sistema</w:t>
+              <w:t xml:space="preserve"> para manutenção do sistema</w:t>
             </w:r>
             <w:r>
               <w:rPr>
@@ -7203,7 +6470,6 @@
               </w:rPr>
               <w:t>;</w:t>
             </w:r>
-            <w:proofErr w:type="gramEnd"/>
           </w:p>
           <w:p>
             <w:pPr>
@@ -7245,29 +6511,7 @@
                 <w:sz w:val="24"/>
                 <w:szCs w:val="24"/>
               </w:rPr>
-              <w:t xml:space="preserve">tilização </w:t>
-            </w:r>
-            <w:proofErr w:type="spellStart"/>
-            <w:r>
-              <w:rPr>
-                <w:b/>
-                <w:bCs/>
-                <w:color w:val="FFFFFF" w:themeColor="background1"/>
-                <w:sz w:val="24"/>
-                <w:szCs w:val="24"/>
-              </w:rPr>
-              <w:t>dependente</w:t>
-            </w:r>
-            <w:proofErr w:type="spellEnd"/>
-            <w:r>
-              <w:rPr>
-                <w:b/>
-                <w:bCs/>
-                <w:color w:val="FFFFFF" w:themeColor="background1"/>
-                <w:sz w:val="24"/>
-                <w:szCs w:val="24"/>
-              </w:rPr>
-              <w:t xml:space="preserve"> de</w:t>
+              <w:t>tilização dependente de</w:t>
             </w:r>
             <w:r>
               <w:rPr>
@@ -7277,31 +6521,8 @@
                 <w:sz w:val="24"/>
                 <w:szCs w:val="24"/>
               </w:rPr>
-              <w:t xml:space="preserve"> </w:t>
+              <w:t xml:space="preserve"> ligação à </w:t>
             </w:r>
-            <w:proofErr w:type="spellStart"/>
-            <w:r>
-              <w:rPr>
-                <w:b/>
-                <w:bCs/>
-                <w:color w:val="FFFFFF" w:themeColor="background1"/>
-                <w:sz w:val="24"/>
-                <w:szCs w:val="24"/>
-              </w:rPr>
-              <w:t>ligação</w:t>
-            </w:r>
-            <w:proofErr w:type="spellEnd"/>
-            <w:r>
-              <w:rPr>
-                <w:b/>
-                <w:bCs/>
-                <w:color w:val="FFFFFF" w:themeColor="background1"/>
-                <w:sz w:val="24"/>
-                <w:szCs w:val="24"/>
-              </w:rPr>
-              <w:t xml:space="preserve"> à </w:t>
-            </w:r>
-            <w:proofErr w:type="gramStart"/>
             <w:r>
               <w:rPr>
                 <w:b/>
@@ -7324,7 +6545,6 @@
               </w:rPr>
               <w:t>;</w:t>
             </w:r>
-            <w:proofErr w:type="gramEnd"/>
           </w:p>
           <w:p>
             <w:pPr>
@@ -7368,7 +6588,6 @@
               </w:rPr>
               <w:t xml:space="preserve">alta de </w:t>
             </w:r>
-            <w:proofErr w:type="spellStart"/>
             <w:r>
               <w:rPr>
                 <w:b/>
@@ -7377,62 +6596,7 @@
                 <w:sz w:val="24"/>
                 <w:szCs w:val="24"/>
               </w:rPr>
-              <w:t>interoperabilidade</w:t>
-            </w:r>
-            <w:proofErr w:type="spellEnd"/>
-            <w:r>
-              <w:rPr>
-                <w:b/>
-                <w:bCs/>
-                <w:color w:val="FFFFFF" w:themeColor="background1"/>
-                <w:sz w:val="24"/>
-                <w:szCs w:val="24"/>
-              </w:rPr>
-              <w:t xml:space="preserve"> entre </w:t>
-            </w:r>
-            <w:proofErr w:type="spellStart"/>
-            <w:r>
-              <w:rPr>
-                <w:b/>
-                <w:bCs/>
-                <w:color w:val="FFFFFF" w:themeColor="background1"/>
-                <w:sz w:val="24"/>
-                <w:szCs w:val="24"/>
-              </w:rPr>
-              <w:t>diferentes</w:t>
-            </w:r>
-            <w:proofErr w:type="spellEnd"/>
-            <w:r>
-              <w:rPr>
-                <w:b/>
-                <w:bCs/>
-                <w:color w:val="FFFFFF" w:themeColor="background1"/>
-                <w:sz w:val="24"/>
-                <w:szCs w:val="24"/>
-              </w:rPr>
-              <w:t xml:space="preserve"> </w:t>
-            </w:r>
-            <w:proofErr w:type="spellStart"/>
-            <w:r>
-              <w:rPr>
-                <w:b/>
-                <w:bCs/>
-                <w:color w:val="FFFFFF" w:themeColor="background1"/>
-                <w:sz w:val="24"/>
-                <w:szCs w:val="24"/>
-              </w:rPr>
-              <w:t>sistemas</w:t>
-            </w:r>
-            <w:proofErr w:type="spellEnd"/>
-            <w:r>
-              <w:rPr>
-                <w:b/>
-                <w:bCs/>
-                <w:color w:val="FFFFFF" w:themeColor="background1"/>
-                <w:sz w:val="24"/>
-                <w:szCs w:val="24"/>
-              </w:rPr>
-              <w:t>.</w:t>
+              <w:t>interoperabilidade entre diferentes sistemas.</w:t>
             </w:r>
           </w:p>
         </w:tc>
@@ -7458,7 +6622,6 @@
                 <w:szCs w:val="28"/>
               </w:rPr>
             </w:pPr>
-            <w:proofErr w:type="spellStart"/>
             <w:r>
               <w:rPr>
                 <w:b/>
@@ -7469,7 +6632,6 @@
               </w:rPr>
               <w:t>Oportunidades</w:t>
             </w:r>
-            <w:proofErr w:type="spellEnd"/>
           </w:p>
         </w:tc>
         <w:tc>
@@ -7488,7 +6650,6 @@
                 <w:szCs w:val="28"/>
               </w:rPr>
             </w:pPr>
-            <w:proofErr w:type="spellStart"/>
             <w:r>
               <w:rPr>
                 <w:b/>
@@ -7499,7 +6660,6 @@
               </w:rPr>
               <w:t>Ameaças</w:t>
             </w:r>
-            <w:proofErr w:type="spellEnd"/>
           </w:p>
         </w:tc>
       </w:tr>
@@ -7524,7 +6684,6 @@
                 <w:szCs w:val="24"/>
               </w:rPr>
             </w:pPr>
-            <w:proofErr w:type="spellStart"/>
             <w:r>
               <w:rPr>
                 <w:b/>
@@ -7533,203 +6692,8 @@
                 <w:sz w:val="24"/>
                 <w:szCs w:val="24"/>
               </w:rPr>
-              <w:t>Expansão</w:t>
+              <w:t>Expansão do produto;</w:t>
             </w:r>
-            <w:proofErr w:type="spellEnd"/>
-            <w:r>
-              <w:rPr>
-                <w:b/>
-                <w:bCs/>
-                <w:color w:val="FFFFFF" w:themeColor="background1"/>
-                <w:sz w:val="24"/>
-                <w:szCs w:val="24"/>
-              </w:rPr>
-              <w:t xml:space="preserve"> do </w:t>
-            </w:r>
-            <w:proofErr w:type="spellStart"/>
-            <w:proofErr w:type="gramStart"/>
-            <w:r>
-              <w:rPr>
-                <w:b/>
-                <w:bCs/>
-                <w:color w:val="FFFFFF" w:themeColor="background1"/>
-                <w:sz w:val="24"/>
-                <w:szCs w:val="24"/>
-              </w:rPr>
-              <w:t>produto</w:t>
-            </w:r>
-            <w:proofErr w:type="spellEnd"/>
-            <w:r>
-              <w:rPr>
-                <w:b/>
-                <w:bCs/>
-                <w:color w:val="FFFFFF" w:themeColor="background1"/>
-                <w:sz w:val="24"/>
-                <w:szCs w:val="24"/>
-              </w:rPr>
-              <w:t>;</w:t>
-            </w:r>
-            <w:proofErr w:type="gramEnd"/>
-          </w:p>
-          <w:p>
-            <w:pPr>
-              <w:rPr>
-                <w:b/>
-                <w:bCs/>
-                <w:color w:val="FFFFFF" w:themeColor="background1"/>
-                <w:sz w:val="24"/>
-                <w:szCs w:val="24"/>
-              </w:rPr>
-            </w:pPr>
-          </w:p>
-          <w:p>
-            <w:pPr>
-              <w:ind w:firstLine="0"/>
-              <w:rPr>
-                <w:b/>
-                <w:bCs/>
-                <w:color w:val="FFFFFF" w:themeColor="background1"/>
-                <w:sz w:val="24"/>
-                <w:szCs w:val="24"/>
-              </w:rPr>
-            </w:pPr>
-            <w:proofErr w:type="spellStart"/>
-            <w:r>
-              <w:rPr>
-                <w:b/>
-                <w:bCs/>
-                <w:color w:val="FFFFFF" w:themeColor="background1"/>
-                <w:sz w:val="24"/>
-                <w:szCs w:val="24"/>
-              </w:rPr>
-              <w:t>Melhor</w:t>
-            </w:r>
-            <w:proofErr w:type="spellEnd"/>
-            <w:r>
-              <w:rPr>
-                <w:b/>
-                <w:bCs/>
-                <w:color w:val="FFFFFF" w:themeColor="background1"/>
-                <w:sz w:val="24"/>
-                <w:szCs w:val="24"/>
-              </w:rPr>
-              <w:t xml:space="preserve"> </w:t>
-            </w:r>
-            <w:proofErr w:type="spellStart"/>
-            <w:proofErr w:type="gramStart"/>
-            <w:r>
-              <w:rPr>
-                <w:b/>
-                <w:bCs/>
-                <w:color w:val="FFFFFF" w:themeColor="background1"/>
-                <w:sz w:val="24"/>
-                <w:szCs w:val="24"/>
-              </w:rPr>
-              <w:t>tecnologia</w:t>
-            </w:r>
-            <w:proofErr w:type="spellEnd"/>
-            <w:r>
-              <w:rPr>
-                <w:b/>
-                <w:bCs/>
-                <w:color w:val="FFFFFF" w:themeColor="background1"/>
-                <w:sz w:val="24"/>
-                <w:szCs w:val="24"/>
-              </w:rPr>
-              <w:t>;</w:t>
-            </w:r>
-            <w:proofErr w:type="gramEnd"/>
-          </w:p>
-          <w:p>
-            <w:pPr>
-              <w:rPr>
-                <w:b/>
-                <w:bCs/>
-                <w:color w:val="FFFFFF" w:themeColor="background1"/>
-                <w:sz w:val="24"/>
-                <w:szCs w:val="24"/>
-              </w:rPr>
-            </w:pPr>
-          </w:p>
-          <w:p>
-            <w:pPr>
-              <w:ind w:firstLine="0"/>
-              <w:rPr>
-                <w:b/>
-                <w:bCs/>
-                <w:color w:val="FFFFFF" w:themeColor="background1"/>
-                <w:sz w:val="24"/>
-                <w:szCs w:val="24"/>
-              </w:rPr>
-            </w:pPr>
-            <w:proofErr w:type="spellStart"/>
-            <w:r>
-              <w:rPr>
-                <w:b/>
-                <w:bCs/>
-                <w:color w:val="FFFFFF" w:themeColor="background1"/>
-                <w:sz w:val="24"/>
-                <w:szCs w:val="24"/>
-              </w:rPr>
-              <w:t>Criação</w:t>
-            </w:r>
-            <w:proofErr w:type="spellEnd"/>
-            <w:r>
-              <w:rPr>
-                <w:b/>
-                <w:bCs/>
-                <w:color w:val="FFFFFF" w:themeColor="background1"/>
-                <w:sz w:val="24"/>
-                <w:szCs w:val="24"/>
-              </w:rPr>
-              <w:t xml:space="preserve"> de </w:t>
-            </w:r>
-            <w:proofErr w:type="spellStart"/>
-            <w:r>
-              <w:rPr>
-                <w:b/>
-                <w:bCs/>
-                <w:color w:val="FFFFFF" w:themeColor="background1"/>
-                <w:sz w:val="24"/>
-                <w:szCs w:val="24"/>
-              </w:rPr>
-              <w:t>novos</w:t>
-            </w:r>
-            <w:proofErr w:type="spellEnd"/>
-            <w:r>
-              <w:rPr>
-                <w:b/>
-                <w:bCs/>
-                <w:color w:val="FFFFFF" w:themeColor="background1"/>
-                <w:sz w:val="24"/>
-                <w:szCs w:val="24"/>
-              </w:rPr>
-              <w:t xml:space="preserve"> </w:t>
-            </w:r>
-            <w:proofErr w:type="spellStart"/>
-            <w:proofErr w:type="gramStart"/>
-            <w:r>
-              <w:rPr>
-                <w:b/>
-                <w:bCs/>
-                <w:color w:val="FFFFFF" w:themeColor="background1"/>
-                <w:sz w:val="24"/>
-                <w:szCs w:val="24"/>
-              </w:rPr>
-              <w:t>empregos</w:t>
-            </w:r>
-            <w:proofErr w:type="spellEnd"/>
-            <w:r>
-              <w:rPr>
-                <w:b/>
-                <w:bCs/>
-                <w:color w:val="FFFFFF" w:themeColor="background1"/>
-                <w:sz w:val="24"/>
-                <w:szCs w:val="24"/>
-              </w:rPr>
-              <w:t>;</w:t>
-            </w:r>
-            <w:proofErr w:type="gramEnd"/>
           </w:p>
           <w:p>
             <w:pPr>
@@ -7754,7 +6718,6 @@
                 <w:szCs w:val="24"/>
               </w:rPr>
             </w:pPr>
-            <w:proofErr w:type="spellStart"/>
             <w:r>
               <w:rPr>
                 <w:b/>
@@ -7763,87 +6726,8 @@
                 <w:sz w:val="24"/>
                 <w:szCs w:val="24"/>
               </w:rPr>
-              <w:t>Iniciativas</w:t>
+              <w:t>Iniciativas de educação em saúde;</w:t>
             </w:r>
-            <w:proofErr w:type="spellEnd"/>
-            <w:r>
-              <w:rPr>
-                <w:b/>
-                <w:bCs/>
-                <w:color w:val="FFFFFF" w:themeColor="background1"/>
-                <w:sz w:val="24"/>
-                <w:szCs w:val="24"/>
-              </w:rPr>
-              <w:t xml:space="preserve"> de </w:t>
-            </w:r>
-            <w:proofErr w:type="spellStart"/>
-            <w:r>
-              <w:rPr>
-                <w:b/>
-                <w:bCs/>
-                <w:color w:val="FFFFFF" w:themeColor="background1"/>
-                <w:sz w:val="24"/>
-                <w:szCs w:val="24"/>
-              </w:rPr>
-              <w:t>educação</w:t>
-            </w:r>
-            <w:proofErr w:type="spellEnd"/>
-            <w:r>
-              <w:rPr>
-                <w:b/>
-                <w:bCs/>
-                <w:color w:val="FFFFFF" w:themeColor="background1"/>
-                <w:sz w:val="24"/>
-                <w:szCs w:val="24"/>
-              </w:rPr>
-              <w:t xml:space="preserve"> </w:t>
-            </w:r>
-            <w:proofErr w:type="spellStart"/>
-            <w:r>
-              <w:rPr>
-                <w:b/>
-                <w:bCs/>
-                <w:color w:val="FFFFFF" w:themeColor="background1"/>
-                <w:sz w:val="24"/>
-                <w:szCs w:val="24"/>
-              </w:rPr>
-              <w:t>em</w:t>
-            </w:r>
-            <w:proofErr w:type="spellEnd"/>
-            <w:r>
-              <w:rPr>
-                <w:b/>
-                <w:bCs/>
-                <w:color w:val="FFFFFF" w:themeColor="background1"/>
-                <w:sz w:val="24"/>
-                <w:szCs w:val="24"/>
-              </w:rPr>
-              <w:t xml:space="preserve"> </w:t>
-            </w:r>
-            <w:proofErr w:type="spellStart"/>
-            <w:proofErr w:type="gramStart"/>
-            <w:r>
-              <w:rPr>
-                <w:b/>
-                <w:bCs/>
-                <w:color w:val="FFFFFF" w:themeColor="background1"/>
-                <w:sz w:val="24"/>
-                <w:szCs w:val="24"/>
-              </w:rPr>
-              <w:t>saúde</w:t>
-            </w:r>
-            <w:proofErr w:type="spellEnd"/>
-            <w:r>
-              <w:rPr>
-                <w:b/>
-                <w:bCs/>
-                <w:color w:val="FFFFFF" w:themeColor="background1"/>
-                <w:sz w:val="24"/>
-                <w:szCs w:val="24"/>
-              </w:rPr>
-              <w:t>;</w:t>
-            </w:r>
-            <w:proofErr w:type="gramEnd"/>
           </w:p>
           <w:p>
             <w:pPr>
@@ -7868,7 +6752,6 @@
                 <w:szCs w:val="24"/>
               </w:rPr>
             </w:pPr>
-            <w:proofErr w:type="spellStart"/>
             <w:r>
               <w:rPr>
                 <w:b/>
@@ -7877,54 +6760,8 @@
                 <w:sz w:val="24"/>
                 <w:szCs w:val="24"/>
               </w:rPr>
-              <w:t>Adoção</w:t>
+              <w:t>Adoção de tecnologias avançadas</w:t>
             </w:r>
-            <w:proofErr w:type="spellEnd"/>
-            <w:r>
-              <w:rPr>
-                <w:b/>
-                <w:bCs/>
-                <w:color w:val="FFFFFF" w:themeColor="background1"/>
-                <w:sz w:val="24"/>
-                <w:szCs w:val="24"/>
-              </w:rPr>
-              <w:t xml:space="preserve"> de </w:t>
-            </w:r>
-            <w:proofErr w:type="spellStart"/>
-            <w:r>
-              <w:rPr>
-                <w:b/>
-                <w:bCs/>
-                <w:color w:val="FFFFFF" w:themeColor="background1"/>
-                <w:sz w:val="24"/>
-                <w:szCs w:val="24"/>
-              </w:rPr>
-              <w:t>tecnologias</w:t>
-            </w:r>
-            <w:proofErr w:type="spellEnd"/>
-            <w:r>
-              <w:rPr>
-                <w:b/>
-                <w:bCs/>
-                <w:color w:val="FFFFFF" w:themeColor="background1"/>
-                <w:sz w:val="24"/>
-                <w:szCs w:val="24"/>
-              </w:rPr>
-              <w:t xml:space="preserve"> </w:t>
-            </w:r>
-            <w:proofErr w:type="spellStart"/>
-            <w:proofErr w:type="gramStart"/>
-            <w:r>
-              <w:rPr>
-                <w:b/>
-                <w:bCs/>
-                <w:color w:val="FFFFFF" w:themeColor="background1"/>
-                <w:sz w:val="24"/>
-                <w:szCs w:val="24"/>
-              </w:rPr>
-              <w:t>avançadas</w:t>
-            </w:r>
-            <w:proofErr w:type="spellEnd"/>
             <w:r>
               <w:rPr>
                 <w:b/>
@@ -7935,7 +6772,6 @@
               </w:rPr>
               <w:t>;</w:t>
             </w:r>
-            <w:proofErr w:type="gramEnd"/>
           </w:p>
           <w:p>
             <w:pPr>
@@ -7961,7 +6797,6 @@
                 <w:szCs w:val="24"/>
               </w:rPr>
             </w:pPr>
-            <w:proofErr w:type="spellStart"/>
             <w:r>
               <w:rPr>
                 <w:b/>
@@ -7970,75 +6805,8 @@
                 <w:sz w:val="24"/>
                 <w:szCs w:val="24"/>
               </w:rPr>
-              <w:t>Reconhecimento</w:t>
+              <w:t>Reconhecimento do SNS na gestão dos atestados</w:t>
             </w:r>
-            <w:proofErr w:type="spellEnd"/>
-            <w:r>
-              <w:rPr>
-                <w:b/>
-                <w:bCs/>
-                <w:color w:val="FFFFFF" w:themeColor="background1"/>
-                <w:sz w:val="24"/>
-                <w:szCs w:val="24"/>
-              </w:rPr>
-              <w:t xml:space="preserve"> do SNS </w:t>
-            </w:r>
-            <w:proofErr w:type="spellStart"/>
-            <w:r>
-              <w:rPr>
-                <w:b/>
-                <w:bCs/>
-                <w:color w:val="FFFFFF" w:themeColor="background1"/>
-                <w:sz w:val="24"/>
-                <w:szCs w:val="24"/>
-              </w:rPr>
-              <w:t>na</w:t>
-            </w:r>
-            <w:proofErr w:type="spellEnd"/>
-            <w:r>
-              <w:rPr>
-                <w:b/>
-                <w:bCs/>
-                <w:color w:val="FFFFFF" w:themeColor="background1"/>
-                <w:sz w:val="24"/>
-                <w:szCs w:val="24"/>
-              </w:rPr>
-              <w:t xml:space="preserve"> </w:t>
-            </w:r>
-            <w:proofErr w:type="spellStart"/>
-            <w:r>
-              <w:rPr>
-                <w:b/>
-                <w:bCs/>
-                <w:color w:val="FFFFFF" w:themeColor="background1"/>
-                <w:sz w:val="24"/>
-                <w:szCs w:val="24"/>
-              </w:rPr>
-              <w:t>gestão</w:t>
-            </w:r>
-            <w:proofErr w:type="spellEnd"/>
-            <w:r>
-              <w:rPr>
-                <w:b/>
-                <w:bCs/>
-                <w:color w:val="FFFFFF" w:themeColor="background1"/>
-                <w:sz w:val="24"/>
-                <w:szCs w:val="24"/>
-              </w:rPr>
-              <w:t xml:space="preserve"> dos </w:t>
-            </w:r>
-            <w:proofErr w:type="spellStart"/>
-            <w:r>
-              <w:rPr>
-                <w:b/>
-                <w:bCs/>
-                <w:color w:val="FFFFFF" w:themeColor="background1"/>
-                <w:sz w:val="24"/>
-                <w:szCs w:val="24"/>
-              </w:rPr>
-              <w:t>atestados</w:t>
-            </w:r>
-            <w:proofErr w:type="spellEnd"/>
             <w:r>
               <w:rPr>
                 <w:b/>
@@ -8079,7 +6847,6 @@
                 <w:szCs w:val="24"/>
               </w:rPr>
             </w:pPr>
-            <w:proofErr w:type="spellStart"/>
             <w:r>
               <w:rPr>
                 <w:b/>
@@ -8088,29 +6855,7 @@
                 <w:sz w:val="24"/>
                 <w:szCs w:val="24"/>
               </w:rPr>
-              <w:t>Surgimento</w:t>
-            </w:r>
-            <w:proofErr w:type="spellEnd"/>
-            <w:r>
-              <w:rPr>
-                <w:b/>
-                <w:bCs/>
-                <w:color w:val="FFFFFF" w:themeColor="background1"/>
-                <w:sz w:val="24"/>
-                <w:szCs w:val="24"/>
-              </w:rPr>
-              <w:t xml:space="preserve"> de </w:t>
-            </w:r>
-            <w:proofErr w:type="spellStart"/>
-            <w:r>
-              <w:rPr>
-                <w:b/>
-                <w:bCs/>
-                <w:color w:val="FFFFFF" w:themeColor="background1"/>
-                <w:sz w:val="24"/>
-                <w:szCs w:val="24"/>
-              </w:rPr>
-              <w:t>n</w:t>
+              <w:t xml:space="preserve">Alteração de </w:t>
             </w:r>
             <w:r>
               <w:rPr>
@@ -8120,113 +6865,12 @@
                 <w:sz w:val="24"/>
                 <w:szCs w:val="24"/>
               </w:rPr>
-              <w:t>egócios</w:t>
+              <w:t>Regulamentos e Leis;</w:t>
             </w:r>
-            <w:proofErr w:type="spellEnd"/>
-            <w:r>
-              <w:rPr>
-                <w:b/>
-                <w:bCs/>
-                <w:color w:val="FFFFFF" w:themeColor="background1"/>
-                <w:sz w:val="24"/>
-                <w:szCs w:val="24"/>
-              </w:rPr>
-              <w:t xml:space="preserve"> </w:t>
-            </w:r>
-            <w:proofErr w:type="spellStart"/>
-            <w:proofErr w:type="gramStart"/>
-            <w:r>
-              <w:rPr>
-                <w:b/>
-                <w:bCs/>
-                <w:color w:val="FFFFFF" w:themeColor="background1"/>
-                <w:sz w:val="24"/>
-                <w:szCs w:val="24"/>
-              </w:rPr>
-              <w:t>idênticos</w:t>
-            </w:r>
-            <w:proofErr w:type="spellEnd"/>
-            <w:r>
-              <w:rPr>
-                <w:b/>
-                <w:bCs/>
-                <w:color w:val="FFFFFF" w:themeColor="background1"/>
-                <w:sz w:val="24"/>
-                <w:szCs w:val="24"/>
-              </w:rPr>
-              <w:t>;</w:t>
-            </w:r>
-            <w:proofErr w:type="gramEnd"/>
-          </w:p>
-          <w:p>
-            <w:pPr>
-              <w:rPr>
-                <w:b/>
-                <w:bCs/>
-                <w:color w:val="FFFFFF" w:themeColor="background1"/>
-                <w:sz w:val="24"/>
-                <w:szCs w:val="24"/>
-              </w:rPr>
-            </w:pPr>
           </w:p>
           <w:p>
             <w:pPr>
               <w:ind w:firstLine="0"/>
-              <w:rPr>
-                <w:b/>
-                <w:bCs/>
-                <w:color w:val="FFFFFF" w:themeColor="background1"/>
-                <w:sz w:val="24"/>
-                <w:szCs w:val="24"/>
-              </w:rPr>
-            </w:pPr>
-            <w:proofErr w:type="spellStart"/>
-            <w:r>
-              <w:rPr>
-                <w:b/>
-                <w:bCs/>
-                <w:color w:val="FFFFFF" w:themeColor="background1"/>
-                <w:sz w:val="24"/>
-                <w:szCs w:val="24"/>
-              </w:rPr>
-              <w:t>Alteração</w:t>
-            </w:r>
-            <w:proofErr w:type="spellEnd"/>
-            <w:r>
-              <w:rPr>
-                <w:b/>
-                <w:bCs/>
-                <w:color w:val="FFFFFF" w:themeColor="background1"/>
-                <w:sz w:val="24"/>
-                <w:szCs w:val="24"/>
-              </w:rPr>
-              <w:t xml:space="preserve"> de </w:t>
-            </w:r>
-            <w:r>
-              <w:rPr>
-                <w:b/>
-                <w:bCs/>
-                <w:color w:val="FFFFFF" w:themeColor="background1"/>
-                <w:sz w:val="24"/>
-                <w:szCs w:val="24"/>
-              </w:rPr>
-              <w:t xml:space="preserve">Regulamentos e </w:t>
-            </w:r>
-            <w:proofErr w:type="gramStart"/>
-            <w:r>
-              <w:rPr>
-                <w:b/>
-                <w:bCs/>
-                <w:color w:val="FFFFFF" w:themeColor="background1"/>
-                <w:sz w:val="24"/>
-                <w:szCs w:val="24"/>
-              </w:rPr>
-              <w:t>Leis;</w:t>
-            </w:r>
-            <w:proofErr w:type="gramEnd"/>
-          </w:p>
-          <w:p>
-            <w:pPr>
               <w:rPr>
                 <w:b/>
                 <w:bCs/>
@@ -8255,9 +6899,32 @@
                 <w:sz w:val="24"/>
                 <w:szCs w:val="24"/>
               </w:rPr>
-              <w:t xml:space="preserve">Falta de </w:t>
+              <w:t>Resistência dos pacientes à mudança no projeto;</w:t>
             </w:r>
-            <w:proofErr w:type="spellStart"/>
+          </w:p>
+          <w:p>
+            <w:pPr>
+              <w:ind w:firstLine="0"/>
+              <w:rPr>
+                <w:b/>
+                <w:bCs/>
+                <w:color w:val="FFFFFF" w:themeColor="background1"/>
+                <w:sz w:val="24"/>
+                <w:szCs w:val="24"/>
+              </w:rPr>
+            </w:pPr>
+          </w:p>
+          <w:p>
+            <w:pPr>
+              <w:ind w:firstLine="0"/>
+              <w:rPr>
+                <w:b/>
+                <w:bCs/>
+                <w:color w:val="FFFFFF" w:themeColor="background1"/>
+                <w:sz w:val="24"/>
+                <w:szCs w:val="24"/>
+              </w:rPr>
+            </w:pPr>
             <w:r>
               <w:rPr>
                 <w:b/>
@@ -8266,9 +6933,8 @@
                 <w:sz w:val="24"/>
                 <w:szCs w:val="24"/>
               </w:rPr>
-              <w:t>investimento</w:t>
+              <w:t xml:space="preserve">Risco na </w:t>
             </w:r>
-            <w:proofErr w:type="spellEnd"/>
             <w:r>
               <w:rPr>
                 <w:b/>
@@ -8277,9 +6943,8 @@
                 <w:sz w:val="24"/>
                 <w:szCs w:val="24"/>
               </w:rPr>
-              <w:t xml:space="preserve"> </w:t>
+              <w:t>segurança</w:t>
             </w:r>
-            <w:proofErr w:type="spellStart"/>
             <w:r>
               <w:rPr>
                 <w:b/>
@@ -8288,9 +6953,32 @@
                 <w:sz w:val="24"/>
                 <w:szCs w:val="24"/>
               </w:rPr>
-              <w:t>na</w:t>
+              <w:t xml:space="preserve"> e privacidade dos dados;</w:t>
             </w:r>
-            <w:proofErr w:type="spellEnd"/>
+          </w:p>
+          <w:p>
+            <w:pPr>
+              <w:ind w:firstLine="0"/>
+              <w:rPr>
+                <w:b/>
+                <w:bCs/>
+                <w:color w:val="FFFFFF" w:themeColor="background1"/>
+                <w:sz w:val="24"/>
+                <w:szCs w:val="24"/>
+              </w:rPr>
+            </w:pPr>
+          </w:p>
+          <w:p>
+            <w:pPr>
+              <w:ind w:firstLine="0"/>
+              <w:rPr>
+                <w:b/>
+                <w:bCs/>
+                <w:color w:val="FFFFFF" w:themeColor="background1"/>
+                <w:sz w:val="24"/>
+                <w:szCs w:val="24"/>
+              </w:rPr>
+            </w:pPr>
             <w:r>
               <w:rPr>
                 <w:b/>
@@ -8299,32 +6987,8 @@
                 <w:sz w:val="24"/>
                 <w:szCs w:val="24"/>
               </w:rPr>
-              <w:t xml:space="preserve"> </w:t>
+              <w:t>Surgimento de ofertas mais persistentes.</w:t>
             </w:r>
-            <w:proofErr w:type="spellStart"/>
-            <w:proofErr w:type="gramStart"/>
-            <w:r>
-              <w:rPr>
-                <w:b/>
-                <w:bCs/>
-                <w:color w:val="FFFFFF" w:themeColor="background1"/>
-                <w:sz w:val="24"/>
-                <w:szCs w:val="24"/>
-              </w:rPr>
-              <w:t>tecnologia</w:t>
-            </w:r>
-            <w:proofErr w:type="spellEnd"/>
-            <w:r>
-              <w:rPr>
-                <w:b/>
-                <w:bCs/>
-                <w:color w:val="FFFFFF" w:themeColor="background1"/>
-                <w:sz w:val="24"/>
-                <w:szCs w:val="24"/>
-              </w:rPr>
-              <w:t>;</w:t>
-            </w:r>
-            <w:proofErr w:type="gramEnd"/>
           </w:p>
           <w:p>
             <w:pPr>
@@ -8390,7 +7054,6 @@
         </w:rPr>
         <w:t xml:space="preserve"> </w:t>
       </w:r>
-      <w:proofErr w:type="spellStart"/>
       <w:r>
         <w:rPr>
           <w:b/>
@@ -8400,7 +7063,6 @@
         </w:rPr>
         <w:t>Forças</w:t>
       </w:r>
-      <w:proofErr w:type="spellEnd"/>
       <w:r>
         <w:rPr>
           <w:sz w:val="28"/>
@@ -8470,23 +7132,7 @@
           <w:sz w:val="28"/>
           <w:szCs w:val="28"/>
         </w:rPr>
-        <w:t xml:space="preserve"> for o </w:t>
-      </w:r>
-      <w:proofErr w:type="spellStart"/>
-      <w:r>
-        <w:rPr>
-          <w:sz w:val="28"/>
-          <w:szCs w:val="28"/>
-        </w:rPr>
-        <w:t>automatismo</w:t>
-      </w:r>
-      <w:proofErr w:type="spellEnd"/>
-      <w:r>
-        <w:rPr>
-          <w:sz w:val="28"/>
-          <w:szCs w:val="28"/>
-        </w:rPr>
-        <w:t xml:space="preserve"> de uso da </w:t>
+        <w:t xml:space="preserve"> for o automatismo de uso da </w:t>
       </w:r>
       <w:proofErr w:type="spellStart"/>
       <w:r>
@@ -8536,7 +7182,6 @@
         </w:rPr>
         <w:t xml:space="preserve"> a </w:t>
       </w:r>
-      <w:proofErr w:type="spellStart"/>
       <w:r>
         <w:rPr>
           <w:sz w:val="28"/>
@@ -8544,7 +7189,6 @@
         </w:rPr>
         <w:t>facilidade</w:t>
       </w:r>
-      <w:proofErr w:type="spellEnd"/>
       <w:r>
         <w:rPr>
           <w:sz w:val="28"/>
@@ -8557,47 +7201,84 @@
           <w:sz w:val="28"/>
           <w:szCs w:val="28"/>
         </w:rPr>
-        <w:t xml:space="preserve">incentive </w:t>
-      </w:r>
-      <w:proofErr w:type="spellStart"/>
-      <w:r>
-        <w:rPr>
-          <w:sz w:val="28"/>
-          <w:szCs w:val="28"/>
-        </w:rPr>
-        <w:t>em</w:t>
-      </w:r>
-      <w:proofErr w:type="spellEnd"/>
-      <w:r>
-        <w:rPr>
-          <w:sz w:val="28"/>
-          <w:szCs w:val="28"/>
-        </w:rPr>
-        <w:t xml:space="preserve"> </w:t>
-      </w:r>
-      <w:proofErr w:type="spellStart"/>
-      <w:r>
-        <w:rPr>
-          <w:sz w:val="28"/>
-          <w:szCs w:val="28"/>
-        </w:rPr>
-        <w:t>adquirir</w:t>
-      </w:r>
-      <w:proofErr w:type="spellEnd"/>
-      <w:r>
-        <w:rPr>
-          <w:sz w:val="28"/>
-          <w:szCs w:val="28"/>
-        </w:rPr>
-        <w:t xml:space="preserve"> o </w:t>
-      </w:r>
-      <w:proofErr w:type="spellStart"/>
-      <w:r>
-        <w:rPr>
-          <w:sz w:val="28"/>
-          <w:szCs w:val="28"/>
-        </w:rPr>
-        <w:t>atestado</w:t>
+        <w:t xml:space="preserve">incentive em </w:t>
+      </w:r>
+      <w:r>
+        <w:rPr>
+          <w:sz w:val="28"/>
+          <w:szCs w:val="28"/>
+        </w:rPr>
+        <w:t>adquirir o atestado de incapacidade</w:t>
+      </w:r>
+      <w:r>
+        <w:rPr>
+          <w:sz w:val="28"/>
+          <w:szCs w:val="28"/>
+        </w:rPr>
+        <w:t xml:space="preserve"> por via </w:t>
+      </w:r>
+      <w:proofErr w:type="spellStart"/>
+      <w:r>
+        <w:rPr>
+          <w:sz w:val="28"/>
+          <w:szCs w:val="28"/>
+        </w:rPr>
+        <w:t>desta</w:t>
+      </w:r>
+      <w:proofErr w:type="spellEnd"/>
+      <w:r>
+        <w:rPr>
+          <w:sz w:val="28"/>
+          <w:szCs w:val="28"/>
+        </w:rPr>
+        <w:t xml:space="preserve"> </w:t>
+      </w:r>
+      <w:proofErr w:type="spellStart"/>
+      <w:r>
+        <w:rPr>
+          <w:sz w:val="28"/>
+          <w:szCs w:val="28"/>
+        </w:rPr>
+        <w:t>aplicação</w:t>
+      </w:r>
+      <w:proofErr w:type="spellEnd"/>
+      <w:r>
+        <w:rPr>
+          <w:sz w:val="28"/>
+          <w:szCs w:val="28"/>
+        </w:rPr>
+        <w:t xml:space="preserve">. Com </w:t>
+      </w:r>
+      <w:proofErr w:type="spellStart"/>
+      <w:r>
+        <w:rPr>
+          <w:sz w:val="28"/>
+          <w:szCs w:val="28"/>
+        </w:rPr>
+        <w:t>isto</w:t>
+      </w:r>
+      <w:proofErr w:type="spellEnd"/>
+      <w:r>
+        <w:rPr>
+          <w:sz w:val="28"/>
+          <w:szCs w:val="28"/>
+        </w:rPr>
+        <w:t xml:space="preserve">, é possível </w:t>
+      </w:r>
+      <w:r>
+        <w:rPr>
+          <w:sz w:val="28"/>
+          <w:szCs w:val="28"/>
+        </w:rPr>
+        <w:t xml:space="preserve">que </w:t>
+      </w:r>
+      <w:proofErr w:type="spellStart"/>
+      <w:r>
+        <w:rPr>
+          <w:sz w:val="28"/>
+          <w:szCs w:val="28"/>
+        </w:rPr>
+        <w:t>utentes</w:t>
       </w:r>
       <w:proofErr w:type="spellEnd"/>
       <w:r>
@@ -8613,93 +7294,6 @@
           <w:sz w:val="28"/>
           <w:szCs w:val="28"/>
         </w:rPr>
-        <w:t>incapacidade</w:t>
-      </w:r>
-      <w:proofErr w:type="spellEnd"/>
-      <w:r>
-        <w:rPr>
-          <w:sz w:val="28"/>
-          <w:szCs w:val="28"/>
-        </w:rPr>
-        <w:t xml:space="preserve"> por via </w:t>
-      </w:r>
-      <w:proofErr w:type="spellStart"/>
-      <w:r>
-        <w:rPr>
-          <w:sz w:val="28"/>
-          <w:szCs w:val="28"/>
-        </w:rPr>
-        <w:t>desta</w:t>
-      </w:r>
-      <w:proofErr w:type="spellEnd"/>
-      <w:r>
-        <w:rPr>
-          <w:sz w:val="28"/>
-          <w:szCs w:val="28"/>
-        </w:rPr>
-        <w:t xml:space="preserve"> </w:t>
-      </w:r>
-      <w:proofErr w:type="spellStart"/>
-      <w:r>
-        <w:rPr>
-          <w:sz w:val="28"/>
-          <w:szCs w:val="28"/>
-        </w:rPr>
-        <w:t>aplicação</w:t>
-      </w:r>
-      <w:proofErr w:type="spellEnd"/>
-      <w:r>
-        <w:rPr>
-          <w:sz w:val="28"/>
-          <w:szCs w:val="28"/>
-        </w:rPr>
-        <w:t xml:space="preserve">. Com </w:t>
-      </w:r>
-      <w:proofErr w:type="spellStart"/>
-      <w:r>
-        <w:rPr>
-          <w:sz w:val="28"/>
-          <w:szCs w:val="28"/>
-        </w:rPr>
-        <w:t>isto</w:t>
-      </w:r>
-      <w:proofErr w:type="spellEnd"/>
-      <w:r>
-        <w:rPr>
-          <w:sz w:val="28"/>
-          <w:szCs w:val="28"/>
-        </w:rPr>
-        <w:t xml:space="preserve">, é possível </w:t>
-      </w:r>
-      <w:r>
-        <w:rPr>
-          <w:sz w:val="28"/>
-          <w:szCs w:val="28"/>
-        </w:rPr>
-        <w:t xml:space="preserve">que </w:t>
-      </w:r>
-      <w:proofErr w:type="spellStart"/>
-      <w:r>
-        <w:rPr>
-          <w:sz w:val="28"/>
-          <w:szCs w:val="28"/>
-        </w:rPr>
-        <w:t>utentes</w:t>
-      </w:r>
-      <w:proofErr w:type="spellEnd"/>
-      <w:r>
-        <w:rPr>
-          <w:sz w:val="28"/>
-          <w:szCs w:val="28"/>
-        </w:rPr>
-        <w:t xml:space="preserve"> de </w:t>
-      </w:r>
-      <w:proofErr w:type="spellStart"/>
-      <w:r>
-        <w:rPr>
-          <w:sz w:val="28"/>
-          <w:szCs w:val="28"/>
-        </w:rPr>
         <w:t>cidades</w:t>
       </w:r>
       <w:proofErr w:type="spellEnd"/>
@@ -8708,23 +7302,7 @@
           <w:sz w:val="28"/>
           <w:szCs w:val="28"/>
         </w:rPr>
-        <w:t xml:space="preserve"> </w:t>
-      </w:r>
-      <w:proofErr w:type="spellStart"/>
-      <w:r>
-        <w:rPr>
-          <w:sz w:val="28"/>
-          <w:szCs w:val="28"/>
-        </w:rPr>
-        <w:t>diferentes</w:t>
-      </w:r>
-      <w:proofErr w:type="spellEnd"/>
-      <w:r>
-        <w:rPr>
-          <w:sz w:val="28"/>
-          <w:szCs w:val="28"/>
-        </w:rPr>
-        <w:t xml:space="preserve"> </w:t>
+        <w:t xml:space="preserve"> diferentes </w:t>
       </w:r>
       <w:proofErr w:type="spellStart"/>
       <w:r>
@@ -8756,23 +7334,7 @@
           <w:sz w:val="28"/>
           <w:szCs w:val="28"/>
         </w:rPr>
-        <w:t xml:space="preserve"> forma de </w:t>
-      </w:r>
-      <w:proofErr w:type="spellStart"/>
-      <w:r>
-        <w:rPr>
-          <w:sz w:val="28"/>
-          <w:szCs w:val="28"/>
-        </w:rPr>
-        <w:t>obter</w:t>
-      </w:r>
-      <w:proofErr w:type="spellEnd"/>
-      <w:r>
-        <w:rPr>
-          <w:sz w:val="28"/>
-          <w:szCs w:val="28"/>
-        </w:rPr>
-        <w:t xml:space="preserve"> </w:t>
+        <w:t xml:space="preserve"> forma de obter </w:t>
       </w:r>
       <w:proofErr w:type="spellStart"/>
       <w:r>
@@ -8960,17 +7522,8 @@
           <w:sz w:val="28"/>
           <w:szCs w:val="28"/>
         </w:rPr>
-        <w:t xml:space="preserve"> o </w:t>
-      </w:r>
-      <w:proofErr w:type="spellStart"/>
-      <w:r>
-        <w:rPr>
-          <w:sz w:val="28"/>
-          <w:szCs w:val="28"/>
-        </w:rPr>
-        <w:t>produto</w:t>
-      </w:r>
-      <w:proofErr w:type="spellEnd"/>
+        <w:t xml:space="preserve"> o produto</w:t>
+      </w:r>
       <w:r>
         <w:rPr>
           <w:sz w:val="28"/>
@@ -9031,23 +7584,7 @@
           <w:sz w:val="28"/>
           <w:szCs w:val="28"/>
         </w:rPr>
-        <w:t xml:space="preserve"> </w:t>
-      </w:r>
-      <w:proofErr w:type="spellStart"/>
-      <w:r>
-        <w:rPr>
-          <w:sz w:val="28"/>
-          <w:szCs w:val="28"/>
-        </w:rPr>
-        <w:t>atestados</w:t>
-      </w:r>
-      <w:proofErr w:type="spellEnd"/>
-      <w:r>
-        <w:rPr>
-          <w:sz w:val="28"/>
-          <w:szCs w:val="28"/>
-        </w:rPr>
-        <w:t xml:space="preserve"> de forma </w:t>
+        <w:t xml:space="preserve"> atestados de forma </w:t>
       </w:r>
       <w:proofErr w:type="spellStart"/>
       <w:r>
@@ -9095,23 +7632,7 @@
           <w:sz w:val="28"/>
           <w:szCs w:val="28"/>
         </w:rPr>
-        <w:t xml:space="preserve"> mais </w:t>
-      </w:r>
-      <w:proofErr w:type="spellStart"/>
-      <w:r>
-        <w:rPr>
-          <w:sz w:val="28"/>
-          <w:szCs w:val="28"/>
-        </w:rPr>
-        <w:t>ativo</w:t>
-      </w:r>
-      <w:proofErr w:type="spellEnd"/>
-      <w:r>
-        <w:rPr>
-          <w:sz w:val="28"/>
-          <w:szCs w:val="28"/>
-        </w:rPr>
-        <w:t xml:space="preserve"> da </w:t>
+        <w:t xml:space="preserve"> mais ativo da </w:t>
       </w:r>
       <w:proofErr w:type="spellStart"/>
       <w:r>
@@ -9129,21 +7650,12 @@
         </w:rPr>
         <w:t xml:space="preserve"> </w:t>
       </w:r>
-      <w:proofErr w:type="spellStart"/>
-      <w:r>
-        <w:rPr>
-          <w:sz w:val="28"/>
-          <w:szCs w:val="28"/>
-        </w:rPr>
-        <w:t>na</w:t>
-      </w:r>
-      <w:proofErr w:type="spellEnd"/>
-      <w:r>
-        <w:rPr>
-          <w:sz w:val="28"/>
-          <w:szCs w:val="28"/>
-        </w:rPr>
-        <w:t xml:space="preserve"> </w:t>
+      <w:r>
+        <w:rPr>
+          <w:sz w:val="28"/>
+          <w:szCs w:val="28"/>
+        </w:rPr>
+        <w:t xml:space="preserve">na </w:t>
       </w:r>
       <w:proofErr w:type="spellStart"/>
       <w:r>
@@ -9251,7 +7763,6 @@
         </w:rPr>
         <w:t xml:space="preserve"> </w:t>
       </w:r>
-      <w:proofErr w:type="spellStart"/>
       <w:r>
         <w:rPr>
           <w:b/>
@@ -9261,7 +7772,6 @@
         </w:rPr>
         <w:t>Oportunidades</w:t>
       </w:r>
-      <w:proofErr w:type="spellEnd"/>
       <w:r>
         <w:rPr>
           <w:sz w:val="28"/>
@@ -9315,6 +7825,102 @@
           <w:sz w:val="28"/>
           <w:szCs w:val="28"/>
         </w:rPr>
+        <w:t xml:space="preserve"> do produto, </w:t>
+      </w:r>
+      <w:proofErr w:type="spellStart"/>
+      <w:r>
+        <w:rPr>
+          <w:sz w:val="28"/>
+          <w:szCs w:val="28"/>
+        </w:rPr>
+        <w:t>pelo</w:t>
+      </w:r>
+      <w:proofErr w:type="spellEnd"/>
+      <w:r>
+        <w:rPr>
+          <w:sz w:val="28"/>
+          <w:szCs w:val="28"/>
+        </w:rPr>
+        <w:t xml:space="preserve"> </w:t>
+      </w:r>
+      <w:proofErr w:type="spellStart"/>
+      <w:r>
+        <w:rPr>
+          <w:sz w:val="28"/>
+          <w:szCs w:val="28"/>
+        </w:rPr>
+        <w:t>referido</w:t>
+      </w:r>
+      <w:proofErr w:type="spellEnd"/>
+      <w:r>
+        <w:rPr>
+          <w:sz w:val="28"/>
+          <w:szCs w:val="28"/>
+        </w:rPr>
+        <w:t xml:space="preserve"> </w:t>
+      </w:r>
+      <w:proofErr w:type="spellStart"/>
+      <w:r>
+        <w:rPr>
+          <w:sz w:val="28"/>
+          <w:szCs w:val="28"/>
+        </w:rPr>
+        <w:t>nas</w:t>
+      </w:r>
+      <w:proofErr w:type="spellEnd"/>
+      <w:r>
+        <w:rPr>
+          <w:sz w:val="28"/>
+          <w:szCs w:val="28"/>
+        </w:rPr>
+        <w:t xml:space="preserve"> </w:t>
+      </w:r>
+      <w:proofErr w:type="spellStart"/>
+      <w:r>
+        <w:rPr>
+          <w:sz w:val="28"/>
+          <w:szCs w:val="28"/>
+        </w:rPr>
+        <w:t>forças</w:t>
+      </w:r>
+      <w:proofErr w:type="spellEnd"/>
+      <w:r>
+        <w:rPr>
+          <w:sz w:val="28"/>
+          <w:szCs w:val="28"/>
+        </w:rPr>
+        <w:t xml:space="preserve">, </w:t>
+      </w:r>
+      <w:proofErr w:type="spellStart"/>
+      <w:r>
+        <w:rPr>
+          <w:sz w:val="28"/>
+          <w:szCs w:val="28"/>
+        </w:rPr>
+        <w:t>isto</w:t>
+      </w:r>
+      <w:proofErr w:type="spellEnd"/>
+      <w:r>
+        <w:rPr>
+          <w:sz w:val="28"/>
+          <w:szCs w:val="28"/>
+        </w:rPr>
+        <w:t xml:space="preserve"> é, </w:t>
+      </w:r>
+      <w:proofErr w:type="spellStart"/>
+      <w:r>
+        <w:rPr>
+          <w:sz w:val="28"/>
+          <w:szCs w:val="28"/>
+        </w:rPr>
+        <w:t>através</w:t>
+      </w:r>
+      <w:proofErr w:type="spellEnd"/>
+      <w:r>
+        <w:rPr>
+          <w:sz w:val="28"/>
+          <w:szCs w:val="28"/>
+        </w:rPr>
         <w:t xml:space="preserve"> do </w:t>
       </w:r>
       <w:proofErr w:type="spellStart"/>
@@ -9323,7 +7929,174 @@
           <w:sz w:val="28"/>
           <w:szCs w:val="28"/>
         </w:rPr>
-        <w:t>produto</w:t>
+        <w:t>conhecimento</w:t>
+      </w:r>
+      <w:proofErr w:type="spellEnd"/>
+      <w:r>
+        <w:rPr>
+          <w:sz w:val="28"/>
+          <w:szCs w:val="28"/>
+        </w:rPr>
+        <w:t xml:space="preserve"> </w:t>
+      </w:r>
+      <w:proofErr w:type="spellStart"/>
+      <w:r>
+        <w:rPr>
+          <w:sz w:val="28"/>
+          <w:szCs w:val="28"/>
+        </w:rPr>
+        <w:t>partilhado</w:t>
+      </w:r>
+      <w:proofErr w:type="spellEnd"/>
+      <w:r>
+        <w:rPr>
+          <w:sz w:val="28"/>
+          <w:szCs w:val="28"/>
+        </w:rPr>
+        <w:t xml:space="preserve"> por </w:t>
+      </w:r>
+      <w:proofErr w:type="spellStart"/>
+      <w:r>
+        <w:rPr>
+          <w:sz w:val="28"/>
+          <w:szCs w:val="28"/>
+        </w:rPr>
+        <w:t>quem</w:t>
+      </w:r>
+      <w:proofErr w:type="spellEnd"/>
+      <w:r>
+        <w:rPr>
+          <w:sz w:val="28"/>
+          <w:szCs w:val="28"/>
+        </w:rPr>
+        <w:t xml:space="preserve"> </w:t>
+      </w:r>
+      <w:proofErr w:type="spellStart"/>
+      <w:r>
+        <w:rPr>
+          <w:sz w:val="28"/>
+          <w:szCs w:val="28"/>
+        </w:rPr>
+        <w:t>usufrui</w:t>
+      </w:r>
+      <w:proofErr w:type="spellEnd"/>
+      <w:r>
+        <w:rPr>
+          <w:sz w:val="28"/>
+          <w:szCs w:val="28"/>
+        </w:rPr>
+        <w:t xml:space="preserve"> do produto. </w:t>
+      </w:r>
+      <w:proofErr w:type="spellStart"/>
+      <w:r>
+        <w:rPr>
+          <w:sz w:val="28"/>
+          <w:szCs w:val="28"/>
+        </w:rPr>
+        <w:t>Incentivar</w:t>
+      </w:r>
+      <w:proofErr w:type="spellEnd"/>
+      <w:r>
+        <w:rPr>
+          <w:sz w:val="28"/>
+          <w:szCs w:val="28"/>
+        </w:rPr>
+        <w:t xml:space="preserve"> </w:t>
+      </w:r>
+      <w:proofErr w:type="spellStart"/>
+      <w:r>
+        <w:rPr>
+          <w:sz w:val="28"/>
+          <w:szCs w:val="28"/>
+        </w:rPr>
+        <w:t>iniciativas</w:t>
+      </w:r>
+      <w:proofErr w:type="spellEnd"/>
+      <w:r>
+        <w:rPr>
+          <w:sz w:val="28"/>
+          <w:szCs w:val="28"/>
+        </w:rPr>
+        <w:t xml:space="preserve"> para </w:t>
+      </w:r>
+      <w:proofErr w:type="gramStart"/>
+      <w:r>
+        <w:rPr>
+          <w:sz w:val="28"/>
+          <w:szCs w:val="28"/>
+        </w:rPr>
+        <w:t>a</w:t>
+      </w:r>
+      <w:proofErr w:type="gramEnd"/>
+      <w:r>
+        <w:rPr>
+          <w:sz w:val="28"/>
+          <w:szCs w:val="28"/>
+        </w:rPr>
+        <w:t xml:space="preserve"> </w:t>
+      </w:r>
+      <w:r>
+        <w:rPr>
+          <w:sz w:val="28"/>
+          <w:szCs w:val="28"/>
+        </w:rPr>
+        <w:t xml:space="preserve">educação em saúde </w:t>
+      </w:r>
+      <w:proofErr w:type="spellStart"/>
+      <w:r>
+        <w:rPr>
+          <w:sz w:val="28"/>
+          <w:szCs w:val="28"/>
+        </w:rPr>
+        <w:t>como</w:t>
+      </w:r>
+      <w:proofErr w:type="spellEnd"/>
+      <w:r>
+        <w:rPr>
+          <w:sz w:val="28"/>
+          <w:szCs w:val="28"/>
+        </w:rPr>
+        <w:t xml:space="preserve"> </w:t>
+      </w:r>
+      <w:proofErr w:type="spellStart"/>
+      <w:r>
+        <w:rPr>
+          <w:sz w:val="28"/>
+          <w:szCs w:val="28"/>
+        </w:rPr>
+        <w:t>formações</w:t>
+      </w:r>
+      <w:proofErr w:type="spellEnd"/>
+      <w:r>
+        <w:rPr>
+          <w:sz w:val="28"/>
+          <w:szCs w:val="28"/>
+        </w:rPr>
+        <w:t xml:space="preserve"> ou </w:t>
+      </w:r>
+      <w:proofErr w:type="spellStart"/>
+      <w:r>
+        <w:rPr>
+          <w:sz w:val="28"/>
+          <w:szCs w:val="28"/>
+        </w:rPr>
+        <w:t>ações</w:t>
+      </w:r>
+      <w:proofErr w:type="spellEnd"/>
+      <w:r>
+        <w:rPr>
+          <w:sz w:val="28"/>
+          <w:szCs w:val="28"/>
+        </w:rPr>
+        <w:t xml:space="preserve"> de </w:t>
+      </w:r>
+      <w:proofErr w:type="spellStart"/>
+      <w:r>
+        <w:rPr>
+          <w:sz w:val="28"/>
+          <w:szCs w:val="28"/>
+        </w:rPr>
+        <w:t>divulgação</w:t>
       </w:r>
       <w:proofErr w:type="spellEnd"/>
       <w:r>
@@ -9339,127 +8112,61 @@
           <w:sz w:val="28"/>
           <w:szCs w:val="28"/>
         </w:rPr>
-        <w:t>pelo</w:t>
-      </w:r>
-      <w:proofErr w:type="spellEnd"/>
-      <w:r>
-        <w:rPr>
-          <w:sz w:val="28"/>
-          <w:szCs w:val="28"/>
-        </w:rPr>
-        <w:t xml:space="preserve"> </w:t>
-      </w:r>
-      <w:proofErr w:type="spellStart"/>
-      <w:r>
-        <w:rPr>
-          <w:sz w:val="28"/>
-          <w:szCs w:val="28"/>
-        </w:rPr>
-        <w:t>referido</w:t>
-      </w:r>
-      <w:proofErr w:type="spellEnd"/>
-      <w:r>
-        <w:rPr>
-          <w:sz w:val="28"/>
-          <w:szCs w:val="28"/>
-        </w:rPr>
-        <w:t xml:space="preserve"> </w:t>
-      </w:r>
-      <w:proofErr w:type="spellStart"/>
-      <w:r>
-        <w:rPr>
-          <w:sz w:val="28"/>
-          <w:szCs w:val="28"/>
-        </w:rPr>
-        <w:t>nas</w:t>
-      </w:r>
-      <w:proofErr w:type="spellEnd"/>
-      <w:r>
-        <w:rPr>
-          <w:sz w:val="28"/>
-          <w:szCs w:val="28"/>
-        </w:rPr>
-        <w:t xml:space="preserve"> </w:t>
-      </w:r>
-      <w:proofErr w:type="spellStart"/>
-      <w:r>
-        <w:rPr>
-          <w:sz w:val="28"/>
-          <w:szCs w:val="28"/>
-        </w:rPr>
-        <w:t>forças</w:t>
-      </w:r>
-      <w:proofErr w:type="spellEnd"/>
-      <w:r>
-        <w:rPr>
-          <w:sz w:val="28"/>
-          <w:szCs w:val="28"/>
-        </w:rPr>
-        <w:t xml:space="preserve">, </w:t>
-      </w:r>
-      <w:proofErr w:type="spellStart"/>
-      <w:r>
-        <w:rPr>
-          <w:sz w:val="28"/>
-          <w:szCs w:val="28"/>
-        </w:rPr>
-        <w:t>isto</w:t>
-      </w:r>
-      <w:proofErr w:type="spellEnd"/>
-      <w:r>
-        <w:rPr>
-          <w:sz w:val="28"/>
-          <w:szCs w:val="28"/>
-        </w:rPr>
-        <w:t xml:space="preserve"> é, </w:t>
-      </w:r>
-      <w:proofErr w:type="spellStart"/>
-      <w:r>
-        <w:rPr>
-          <w:sz w:val="28"/>
-          <w:szCs w:val="28"/>
-        </w:rPr>
-        <w:t>através</w:t>
-      </w:r>
-      <w:proofErr w:type="spellEnd"/>
-      <w:r>
-        <w:rPr>
-          <w:sz w:val="28"/>
-          <w:szCs w:val="28"/>
-        </w:rPr>
-        <w:t xml:space="preserve"> do </w:t>
-      </w:r>
-      <w:proofErr w:type="spellStart"/>
-      <w:r>
-        <w:rPr>
-          <w:sz w:val="28"/>
-          <w:szCs w:val="28"/>
-        </w:rPr>
-        <w:t>conhecimento</w:t>
-      </w:r>
-      <w:proofErr w:type="spellEnd"/>
-      <w:r>
-        <w:rPr>
-          <w:sz w:val="28"/>
-          <w:szCs w:val="28"/>
-        </w:rPr>
-        <w:t xml:space="preserve"> </w:t>
-      </w:r>
-      <w:proofErr w:type="spellStart"/>
-      <w:r>
-        <w:rPr>
-          <w:sz w:val="28"/>
-          <w:szCs w:val="28"/>
-        </w:rPr>
-        <w:t>partilhado</w:t>
-      </w:r>
-      <w:proofErr w:type="spellEnd"/>
-      <w:r>
-        <w:rPr>
-          <w:sz w:val="28"/>
-          <w:szCs w:val="28"/>
-        </w:rPr>
-        <w:t xml:space="preserve"> por </w:t>
+        <w:t>serão</w:t>
+      </w:r>
+      <w:proofErr w:type="spellEnd"/>
+      <w:r>
+        <w:rPr>
+          <w:sz w:val="28"/>
+          <w:szCs w:val="28"/>
+        </w:rPr>
+        <w:t xml:space="preserve"> </w:t>
+      </w:r>
+      <w:proofErr w:type="spellStart"/>
+      <w:r>
+        <w:rPr>
+          <w:sz w:val="28"/>
+          <w:szCs w:val="28"/>
+        </w:rPr>
+        <w:t>uma</w:t>
+      </w:r>
+      <w:proofErr w:type="spellEnd"/>
+      <w:r>
+        <w:rPr>
+          <w:sz w:val="28"/>
+          <w:szCs w:val="28"/>
+        </w:rPr>
+        <w:t xml:space="preserve"> forma de </w:t>
+      </w:r>
+      <w:proofErr w:type="spellStart"/>
+      <w:r>
+        <w:rPr>
+          <w:sz w:val="28"/>
+          <w:szCs w:val="28"/>
+        </w:rPr>
+        <w:t>evoluir</w:t>
+      </w:r>
+      <w:proofErr w:type="spellEnd"/>
+      <w:r>
+        <w:rPr>
+          <w:sz w:val="28"/>
+          <w:szCs w:val="28"/>
+        </w:rPr>
+        <w:t xml:space="preserve"> o produto</w:t>
+      </w:r>
+      <w:r>
+        <w:rPr>
+          <w:sz w:val="28"/>
+          <w:szCs w:val="28"/>
+        </w:rPr>
+        <w:t>,</w:t>
+      </w:r>
+      <w:r>
+        <w:rPr>
+          <w:sz w:val="28"/>
+          <w:szCs w:val="28"/>
+        </w:rPr>
+        <w:t xml:space="preserve"> e </w:t>
       </w:r>
       <w:proofErr w:type="spellStart"/>
       <w:r>
@@ -9475,257 +8182,8 @@
           <w:sz w:val="28"/>
           <w:szCs w:val="28"/>
         </w:rPr>
-        <w:t xml:space="preserve"> </w:t>
-      </w:r>
-      <w:proofErr w:type="spellStart"/>
-      <w:r>
-        <w:rPr>
-          <w:sz w:val="28"/>
-          <w:szCs w:val="28"/>
-        </w:rPr>
-        <w:t>usufrui</w:t>
-      </w:r>
-      <w:proofErr w:type="spellEnd"/>
-      <w:r>
-        <w:rPr>
-          <w:sz w:val="28"/>
-          <w:szCs w:val="28"/>
-        </w:rPr>
-        <w:t xml:space="preserve"> do </w:t>
-      </w:r>
-      <w:proofErr w:type="spellStart"/>
-      <w:r>
-        <w:rPr>
-          <w:sz w:val="28"/>
-          <w:szCs w:val="28"/>
-        </w:rPr>
-        <w:t>produto</w:t>
-      </w:r>
-      <w:proofErr w:type="spellEnd"/>
-      <w:r>
-        <w:rPr>
-          <w:sz w:val="28"/>
-          <w:szCs w:val="28"/>
-        </w:rPr>
-        <w:t xml:space="preserve">. </w:t>
-      </w:r>
-      <w:proofErr w:type="spellStart"/>
-      <w:r>
-        <w:rPr>
-          <w:sz w:val="28"/>
-          <w:szCs w:val="28"/>
-        </w:rPr>
-        <w:t>Incentivar</w:t>
-      </w:r>
-      <w:proofErr w:type="spellEnd"/>
-      <w:r>
-        <w:rPr>
-          <w:sz w:val="28"/>
-          <w:szCs w:val="28"/>
-        </w:rPr>
-        <w:t xml:space="preserve"> </w:t>
-      </w:r>
-      <w:proofErr w:type="spellStart"/>
-      <w:r>
-        <w:rPr>
-          <w:sz w:val="28"/>
-          <w:szCs w:val="28"/>
-        </w:rPr>
-        <w:t>iniciativas</w:t>
-      </w:r>
-      <w:proofErr w:type="spellEnd"/>
-      <w:r>
-        <w:rPr>
-          <w:sz w:val="28"/>
-          <w:szCs w:val="28"/>
-        </w:rPr>
-        <w:t xml:space="preserve"> para </w:t>
-      </w:r>
-      <w:proofErr w:type="gramStart"/>
-      <w:r>
-        <w:rPr>
-          <w:sz w:val="28"/>
-          <w:szCs w:val="28"/>
-        </w:rPr>
-        <w:t>a</w:t>
-      </w:r>
-      <w:proofErr w:type="gramEnd"/>
-      <w:r>
-        <w:rPr>
-          <w:sz w:val="28"/>
-          <w:szCs w:val="28"/>
-        </w:rPr>
-        <w:t xml:space="preserve"> </w:t>
-      </w:r>
-      <w:proofErr w:type="spellStart"/>
-      <w:r>
-        <w:rPr>
-          <w:sz w:val="28"/>
-          <w:szCs w:val="28"/>
-        </w:rPr>
-        <w:t>educação</w:t>
-      </w:r>
-      <w:proofErr w:type="spellEnd"/>
-      <w:r>
-        <w:rPr>
-          <w:sz w:val="28"/>
-          <w:szCs w:val="28"/>
-        </w:rPr>
-        <w:t xml:space="preserve"> </w:t>
-      </w:r>
-      <w:proofErr w:type="spellStart"/>
-      <w:r>
-        <w:rPr>
-          <w:sz w:val="28"/>
-          <w:szCs w:val="28"/>
-        </w:rPr>
-        <w:t>em</w:t>
-      </w:r>
-      <w:proofErr w:type="spellEnd"/>
-      <w:r>
-        <w:rPr>
-          <w:sz w:val="28"/>
-          <w:szCs w:val="28"/>
-        </w:rPr>
-        <w:t xml:space="preserve"> </w:t>
-      </w:r>
-      <w:proofErr w:type="spellStart"/>
-      <w:r>
-        <w:rPr>
-          <w:sz w:val="28"/>
-          <w:szCs w:val="28"/>
-        </w:rPr>
-        <w:t>saúde</w:t>
-      </w:r>
-      <w:proofErr w:type="spellEnd"/>
-      <w:r>
-        <w:rPr>
-          <w:sz w:val="28"/>
-          <w:szCs w:val="28"/>
-        </w:rPr>
-        <w:t xml:space="preserve"> </w:t>
-      </w:r>
-      <w:proofErr w:type="spellStart"/>
-      <w:r>
-        <w:rPr>
-          <w:sz w:val="28"/>
-          <w:szCs w:val="28"/>
-        </w:rPr>
-        <w:t>como</w:t>
-      </w:r>
-      <w:proofErr w:type="spellEnd"/>
-      <w:r>
-        <w:rPr>
-          <w:sz w:val="28"/>
-          <w:szCs w:val="28"/>
-        </w:rPr>
-        <w:t xml:space="preserve"> </w:t>
-      </w:r>
-      <w:proofErr w:type="spellStart"/>
-      <w:r>
-        <w:rPr>
-          <w:sz w:val="28"/>
-          <w:szCs w:val="28"/>
-        </w:rPr>
-        <w:t>formações</w:t>
-      </w:r>
-      <w:proofErr w:type="spellEnd"/>
-      <w:r>
-        <w:rPr>
-          <w:sz w:val="28"/>
-          <w:szCs w:val="28"/>
-        </w:rPr>
-        <w:t xml:space="preserve"> ou </w:t>
-      </w:r>
-      <w:proofErr w:type="spellStart"/>
-      <w:r>
-        <w:rPr>
-          <w:sz w:val="28"/>
-          <w:szCs w:val="28"/>
-        </w:rPr>
-        <w:t>ações</w:t>
-      </w:r>
-      <w:proofErr w:type="spellEnd"/>
-      <w:r>
-        <w:rPr>
-          <w:sz w:val="28"/>
-          <w:szCs w:val="28"/>
-        </w:rPr>
-        <w:t xml:space="preserve"> de </w:t>
-      </w:r>
-      <w:proofErr w:type="spellStart"/>
-      <w:r>
-        <w:rPr>
-          <w:sz w:val="28"/>
-          <w:szCs w:val="28"/>
-        </w:rPr>
-        <w:t>divulgação</w:t>
-      </w:r>
-      <w:proofErr w:type="spellEnd"/>
-      <w:r>
-        <w:rPr>
-          <w:sz w:val="28"/>
-          <w:szCs w:val="28"/>
-        </w:rPr>
-        <w:t xml:space="preserve">, </w:t>
-      </w:r>
-      <w:proofErr w:type="spellStart"/>
-      <w:r>
-        <w:rPr>
-          <w:sz w:val="28"/>
-          <w:szCs w:val="28"/>
-        </w:rPr>
-        <w:t>serão</w:t>
-      </w:r>
-      <w:proofErr w:type="spellEnd"/>
-      <w:r>
-        <w:rPr>
-          <w:sz w:val="28"/>
-          <w:szCs w:val="28"/>
-        </w:rPr>
-        <w:t xml:space="preserve"> </w:t>
-      </w:r>
-      <w:proofErr w:type="spellStart"/>
-      <w:r>
-        <w:rPr>
-          <w:sz w:val="28"/>
-          <w:szCs w:val="28"/>
-        </w:rPr>
-        <w:t>uma</w:t>
-      </w:r>
-      <w:proofErr w:type="spellEnd"/>
-      <w:r>
-        <w:rPr>
-          <w:sz w:val="28"/>
-          <w:szCs w:val="28"/>
-        </w:rPr>
-        <w:t xml:space="preserve"> forma de </w:t>
-      </w:r>
-      <w:proofErr w:type="spellStart"/>
-      <w:r>
-        <w:rPr>
-          <w:sz w:val="28"/>
-          <w:szCs w:val="28"/>
-        </w:rPr>
-        <w:t>evoluir</w:t>
-      </w:r>
-      <w:proofErr w:type="spellEnd"/>
-      <w:r>
-        <w:rPr>
-          <w:sz w:val="28"/>
-          <w:szCs w:val="28"/>
-        </w:rPr>
-        <w:t xml:space="preserve"> o </w:t>
-      </w:r>
-      <w:proofErr w:type="spellStart"/>
-      <w:r>
-        <w:rPr>
-          <w:sz w:val="28"/>
-          <w:szCs w:val="28"/>
-        </w:rPr>
-        <w:t>produto</w:t>
-      </w:r>
-      <w:proofErr w:type="spellEnd"/>
+        <w:t xml:space="preserve"> sabe</w:t>
+      </w:r>
       <w:r>
         <w:rPr>
           <w:sz w:val="28"/>
@@ -9738,6 +8196,70 @@
           <w:sz w:val="28"/>
           <w:szCs w:val="28"/>
         </w:rPr>
+        <w:t xml:space="preserve"> </w:t>
+      </w:r>
+      <w:proofErr w:type="spellStart"/>
+      <w:r>
+        <w:rPr>
+          <w:sz w:val="28"/>
+          <w:szCs w:val="28"/>
+        </w:rPr>
+        <w:t>interagir</w:t>
+      </w:r>
+      <w:proofErr w:type="spellEnd"/>
+      <w:r>
+        <w:rPr>
+          <w:sz w:val="28"/>
+          <w:szCs w:val="28"/>
+        </w:rPr>
+        <w:t xml:space="preserve"> com a </w:t>
+      </w:r>
+      <w:proofErr w:type="spellStart"/>
+      <w:r>
+        <w:rPr>
+          <w:sz w:val="28"/>
+          <w:szCs w:val="28"/>
+        </w:rPr>
+        <w:t>formação</w:t>
+      </w:r>
+      <w:proofErr w:type="spellEnd"/>
+      <w:r>
+        <w:rPr>
+          <w:sz w:val="28"/>
+          <w:szCs w:val="28"/>
+        </w:rPr>
+        <w:t xml:space="preserve"> dos </w:t>
+      </w:r>
+      <w:proofErr w:type="spellStart"/>
+      <w:r>
+        <w:rPr>
+          <w:sz w:val="28"/>
+          <w:szCs w:val="28"/>
+        </w:rPr>
+        <w:t>estudantes</w:t>
+      </w:r>
+      <w:proofErr w:type="spellEnd"/>
+      <w:r>
+        <w:rPr>
+          <w:sz w:val="28"/>
+          <w:szCs w:val="28"/>
+        </w:rPr>
+        <w:t xml:space="preserve"> das </w:t>
+      </w:r>
+      <w:proofErr w:type="spellStart"/>
+      <w:r>
+        <w:rPr>
+          <w:sz w:val="28"/>
+          <w:szCs w:val="28"/>
+        </w:rPr>
+        <w:t>universidades</w:t>
+      </w:r>
+      <w:proofErr w:type="spellEnd"/>
+      <w:r>
+        <w:rPr>
+          <w:sz w:val="28"/>
+          <w:szCs w:val="28"/>
+        </w:rPr>
         <w:t xml:space="preserve"> e </w:t>
       </w:r>
       <w:proofErr w:type="spellStart"/>
@@ -9746,69 +8268,39 @@
           <w:sz w:val="28"/>
           <w:szCs w:val="28"/>
         </w:rPr>
-        <w:t>quem</w:t>
-      </w:r>
-      <w:proofErr w:type="spellEnd"/>
-      <w:r>
-        <w:rPr>
-          <w:sz w:val="28"/>
-          <w:szCs w:val="28"/>
-        </w:rPr>
-        <w:t xml:space="preserve"> sabe</w:t>
-      </w:r>
-      <w:r>
-        <w:rPr>
-          <w:sz w:val="28"/>
-          <w:szCs w:val="28"/>
-        </w:rPr>
-        <w:t>,</w:t>
-      </w:r>
-      <w:r>
-        <w:rPr>
-          <w:sz w:val="28"/>
-          <w:szCs w:val="28"/>
-        </w:rPr>
-        <w:t xml:space="preserve"> </w:t>
-      </w:r>
-      <w:proofErr w:type="spellStart"/>
-      <w:r>
-        <w:rPr>
-          <w:sz w:val="28"/>
-          <w:szCs w:val="28"/>
-        </w:rPr>
-        <w:t>interagir</w:t>
-      </w:r>
-      <w:proofErr w:type="spellEnd"/>
-      <w:r>
-        <w:rPr>
-          <w:sz w:val="28"/>
-          <w:szCs w:val="28"/>
-        </w:rPr>
-        <w:t xml:space="preserve"> com a </w:t>
-      </w:r>
-      <w:proofErr w:type="spellStart"/>
-      <w:r>
-        <w:rPr>
-          <w:sz w:val="28"/>
-          <w:szCs w:val="28"/>
-        </w:rPr>
-        <w:t>formação</w:t>
-      </w:r>
-      <w:proofErr w:type="spellEnd"/>
-      <w:r>
-        <w:rPr>
-          <w:sz w:val="28"/>
-          <w:szCs w:val="28"/>
-        </w:rPr>
-        <w:t xml:space="preserve"> dos </w:t>
-      </w:r>
-      <w:proofErr w:type="spellStart"/>
-      <w:r>
-        <w:rPr>
-          <w:sz w:val="28"/>
-          <w:szCs w:val="28"/>
-        </w:rPr>
-        <w:t>estudantes</w:t>
+        <w:t>politécnicos</w:t>
+      </w:r>
+      <w:proofErr w:type="spellEnd"/>
+      <w:r>
+        <w:rPr>
+          <w:sz w:val="28"/>
+          <w:szCs w:val="28"/>
+        </w:rPr>
+        <w:t xml:space="preserve">. Isto para a </w:t>
+      </w:r>
+      <w:proofErr w:type="spellStart"/>
+      <w:r>
+        <w:rPr>
+          <w:sz w:val="28"/>
+          <w:szCs w:val="28"/>
+        </w:rPr>
+        <w:t>criação</w:t>
+      </w:r>
+      <w:proofErr w:type="spellEnd"/>
+      <w:r>
+        <w:rPr>
+          <w:sz w:val="28"/>
+          <w:szCs w:val="28"/>
+        </w:rPr>
+        <w:t xml:space="preserve"> e </w:t>
+      </w:r>
+      <w:proofErr w:type="spellStart"/>
+      <w:r>
+        <w:rPr>
+          <w:sz w:val="28"/>
+          <w:szCs w:val="28"/>
+        </w:rPr>
+        <w:t>melhoramento</w:t>
       </w:r>
       <w:proofErr w:type="spellEnd"/>
       <w:r>
@@ -9824,70 +8316,6 @@
           <w:sz w:val="28"/>
           <w:szCs w:val="28"/>
         </w:rPr>
-        <w:t>universidades</w:t>
-      </w:r>
-      <w:proofErr w:type="spellEnd"/>
-      <w:r>
-        <w:rPr>
-          <w:sz w:val="28"/>
-          <w:szCs w:val="28"/>
-        </w:rPr>
-        <w:t xml:space="preserve"> e </w:t>
-      </w:r>
-      <w:proofErr w:type="spellStart"/>
-      <w:r>
-        <w:rPr>
-          <w:sz w:val="28"/>
-          <w:szCs w:val="28"/>
-        </w:rPr>
-        <w:t>politécnicos</w:t>
-      </w:r>
-      <w:proofErr w:type="spellEnd"/>
-      <w:r>
-        <w:rPr>
-          <w:sz w:val="28"/>
-          <w:szCs w:val="28"/>
-        </w:rPr>
-        <w:t xml:space="preserve">. Isto para a </w:t>
-      </w:r>
-      <w:proofErr w:type="spellStart"/>
-      <w:r>
-        <w:rPr>
-          <w:sz w:val="28"/>
-          <w:szCs w:val="28"/>
-        </w:rPr>
-        <w:t>criação</w:t>
-      </w:r>
-      <w:proofErr w:type="spellEnd"/>
-      <w:r>
-        <w:rPr>
-          <w:sz w:val="28"/>
-          <w:szCs w:val="28"/>
-        </w:rPr>
-        <w:t xml:space="preserve"> e </w:t>
-      </w:r>
-      <w:proofErr w:type="spellStart"/>
-      <w:r>
-        <w:rPr>
-          <w:sz w:val="28"/>
-          <w:szCs w:val="28"/>
-        </w:rPr>
-        <w:t>melhoramento</w:t>
-      </w:r>
-      <w:proofErr w:type="spellEnd"/>
-      <w:r>
-        <w:rPr>
-          <w:sz w:val="28"/>
-          <w:szCs w:val="28"/>
-        </w:rPr>
-        <w:t xml:space="preserve"> das </w:t>
-      </w:r>
-      <w:proofErr w:type="spellStart"/>
-      <w:r>
-        <w:rPr>
-          <w:sz w:val="28"/>
-          <w:szCs w:val="28"/>
-        </w:rPr>
         <w:t>funcionalidades</w:t>
       </w:r>
       <w:proofErr w:type="spellEnd"/>
@@ -9896,23 +8324,7 @@
           <w:sz w:val="28"/>
           <w:szCs w:val="28"/>
         </w:rPr>
-        <w:t xml:space="preserve"> do </w:t>
-      </w:r>
-      <w:proofErr w:type="spellStart"/>
-      <w:r>
-        <w:rPr>
-          <w:sz w:val="28"/>
-          <w:szCs w:val="28"/>
-        </w:rPr>
-        <w:t>produto</w:t>
-      </w:r>
-      <w:proofErr w:type="spellEnd"/>
-      <w:r>
-        <w:rPr>
-          <w:sz w:val="28"/>
-          <w:szCs w:val="28"/>
-        </w:rPr>
-        <w:t xml:space="preserve">. </w:t>
+        <w:t xml:space="preserve"> do produto. </w:t>
       </w:r>
     </w:p>
     <w:p>
@@ -10077,23 +8489,7 @@
           <w:sz w:val="28"/>
           <w:szCs w:val="28"/>
         </w:rPr>
-        <w:t xml:space="preserve"> do </w:t>
-      </w:r>
-      <w:proofErr w:type="spellStart"/>
-      <w:r>
-        <w:rPr>
-          <w:sz w:val="28"/>
-          <w:szCs w:val="28"/>
-        </w:rPr>
-        <w:t>produto</w:t>
-      </w:r>
-      <w:proofErr w:type="spellEnd"/>
-      <w:r>
-        <w:rPr>
-          <w:sz w:val="28"/>
-          <w:szCs w:val="28"/>
-        </w:rPr>
-        <w:t xml:space="preserve"> for </w:t>
+        <w:t xml:space="preserve"> do produto for </w:t>
       </w:r>
       <w:proofErr w:type="spellStart"/>
       <w:r>
@@ -10164,23 +8560,7 @@
           <w:sz w:val="28"/>
           <w:szCs w:val="28"/>
         </w:rPr>
-        <w:t xml:space="preserve">, o </w:t>
-      </w:r>
-      <w:proofErr w:type="spellStart"/>
-      <w:r>
-        <w:rPr>
-          <w:sz w:val="28"/>
-          <w:szCs w:val="28"/>
-        </w:rPr>
-        <w:t>projeto</w:t>
-      </w:r>
-      <w:proofErr w:type="spellEnd"/>
-      <w:r>
-        <w:rPr>
-          <w:sz w:val="28"/>
-          <w:szCs w:val="28"/>
-        </w:rPr>
-        <w:t xml:space="preserve"> </w:t>
+        <w:t xml:space="preserve">, o projeto </w:t>
       </w:r>
       <w:proofErr w:type="spellStart"/>
       <w:r>
@@ -10287,7 +8667,6 @@
         </w:rPr>
         <w:t xml:space="preserve"> </w:t>
       </w:r>
-      <w:proofErr w:type="spellStart"/>
       <w:r>
         <w:rPr>
           <w:b/>
@@ -10297,7 +8676,6 @@
         </w:rPr>
         <w:t>Fraquezas</w:t>
       </w:r>
-      <w:proofErr w:type="spellEnd"/>
       <w:r>
         <w:rPr>
           <w:sz w:val="28"/>
@@ -10319,23 +8697,7 @@
           <w:sz w:val="28"/>
           <w:szCs w:val="28"/>
         </w:rPr>
-        <w:t xml:space="preserve"> </w:t>
-      </w:r>
-      <w:proofErr w:type="spellStart"/>
-      <w:r>
-        <w:rPr>
-          <w:sz w:val="28"/>
-          <w:szCs w:val="28"/>
-        </w:rPr>
-        <w:t>em</w:t>
-      </w:r>
-      <w:proofErr w:type="spellEnd"/>
-      <w:r>
-        <w:rPr>
-          <w:sz w:val="28"/>
-          <w:szCs w:val="28"/>
-        </w:rPr>
-        <w:t xml:space="preserve"> </w:t>
+        <w:t xml:space="preserve"> em </w:t>
       </w:r>
       <w:proofErr w:type="spellStart"/>
       <w:r>
@@ -10417,21 +8779,12 @@
         </w:rPr>
         <w:t xml:space="preserve"> do </w:t>
       </w:r>
-      <w:proofErr w:type="spellStart"/>
-      <w:r>
-        <w:rPr>
-          <w:sz w:val="28"/>
-          <w:szCs w:val="28"/>
-        </w:rPr>
-        <w:t>investimento</w:t>
-      </w:r>
-      <w:proofErr w:type="spellEnd"/>
-      <w:r>
-        <w:rPr>
-          <w:sz w:val="28"/>
-          <w:szCs w:val="28"/>
-        </w:rPr>
-        <w:t xml:space="preserve">. Neste </w:t>
+      <w:r>
+        <w:rPr>
+          <w:sz w:val="28"/>
+          <w:szCs w:val="28"/>
+        </w:rPr>
+        <w:t xml:space="preserve">investimento. Neste </w:t>
       </w:r>
       <w:proofErr w:type="spellStart"/>
       <w:r>
@@ -10486,23 +8839,7 @@
           <w:sz w:val="28"/>
           <w:szCs w:val="28"/>
         </w:rPr>
-        <w:t xml:space="preserve"> nova </w:t>
-      </w:r>
-      <w:proofErr w:type="spellStart"/>
-      <w:r>
-        <w:rPr>
-          <w:sz w:val="28"/>
-          <w:szCs w:val="28"/>
-        </w:rPr>
-        <w:t>tecnologia</w:t>
-      </w:r>
-      <w:proofErr w:type="spellEnd"/>
-      <w:r>
-        <w:rPr>
-          <w:sz w:val="28"/>
-          <w:szCs w:val="28"/>
-        </w:rPr>
-        <w:t xml:space="preserve"> </w:t>
+        <w:t xml:space="preserve"> nova tecnologia </w:t>
       </w:r>
       <w:proofErr w:type="spellStart"/>
       <w:r>
@@ -10534,39 +8871,7 @@
           <w:sz w:val="28"/>
           <w:szCs w:val="28"/>
         </w:rPr>
-        <w:t xml:space="preserve"> um </w:t>
-      </w:r>
-      <w:proofErr w:type="spellStart"/>
-      <w:r>
-        <w:rPr>
-          <w:sz w:val="28"/>
-          <w:szCs w:val="28"/>
-        </w:rPr>
-        <w:t>elevado</w:t>
-      </w:r>
-      <w:proofErr w:type="spellEnd"/>
-      <w:r>
-        <w:rPr>
-          <w:sz w:val="28"/>
-          <w:szCs w:val="28"/>
-        </w:rPr>
-        <w:t xml:space="preserve"> </w:t>
-      </w:r>
-      <w:proofErr w:type="spellStart"/>
-      <w:r>
-        <w:rPr>
-          <w:sz w:val="28"/>
-          <w:szCs w:val="28"/>
-        </w:rPr>
-        <w:t>investimento</w:t>
-      </w:r>
-      <w:proofErr w:type="spellEnd"/>
-      <w:r>
-        <w:rPr>
-          <w:sz w:val="28"/>
-          <w:szCs w:val="28"/>
-        </w:rPr>
-        <w:t xml:space="preserve">, </w:t>
+        <w:t xml:space="preserve"> um elevado investimento, </w:t>
       </w:r>
       <w:proofErr w:type="spellStart"/>
       <w:r>
@@ -10749,23 +9054,7 @@
           <w:sz w:val="28"/>
           <w:szCs w:val="28"/>
         </w:rPr>
-        <w:t xml:space="preserve"> do </w:t>
-      </w:r>
-      <w:proofErr w:type="spellStart"/>
-      <w:r>
-        <w:rPr>
-          <w:sz w:val="28"/>
-          <w:szCs w:val="28"/>
-        </w:rPr>
-        <w:t>produto</w:t>
-      </w:r>
-      <w:proofErr w:type="spellEnd"/>
-      <w:r>
-        <w:rPr>
-          <w:sz w:val="28"/>
-          <w:szCs w:val="28"/>
-        </w:rPr>
-        <w:t xml:space="preserve">, </w:t>
+        <w:t xml:space="preserve"> do produto, </w:t>
       </w:r>
       <w:proofErr w:type="spellStart"/>
       <w:r>
@@ -10781,23 +9070,7 @@
           <w:sz w:val="28"/>
           <w:szCs w:val="28"/>
         </w:rPr>
-        <w:t xml:space="preserve"> </w:t>
-      </w:r>
-      <w:proofErr w:type="spellStart"/>
-      <w:r>
-        <w:rPr>
-          <w:sz w:val="28"/>
-          <w:szCs w:val="28"/>
-        </w:rPr>
-        <w:t>em</w:t>
-      </w:r>
-      <w:proofErr w:type="spellEnd"/>
-      <w:r>
-        <w:rPr>
-          <w:sz w:val="28"/>
-          <w:szCs w:val="28"/>
-        </w:rPr>
-        <w:t xml:space="preserve"> </w:t>
+        <w:t xml:space="preserve"> em </w:t>
       </w:r>
       <w:proofErr w:type="spellStart"/>
       <w:r>
@@ -10987,23 +9260,7 @@
           <w:sz w:val="28"/>
           <w:szCs w:val="28"/>
         </w:rPr>
-        <w:t xml:space="preserve"> </w:t>
-      </w:r>
-      <w:proofErr w:type="spellStart"/>
-      <w:r>
-        <w:rPr>
-          <w:sz w:val="28"/>
-          <w:szCs w:val="28"/>
-        </w:rPr>
-        <w:t>facilidade</w:t>
-      </w:r>
-      <w:proofErr w:type="spellEnd"/>
-      <w:r>
-        <w:rPr>
-          <w:sz w:val="28"/>
-          <w:szCs w:val="28"/>
-        </w:rPr>
-        <w:t xml:space="preserve"> no </w:t>
+        <w:t xml:space="preserve"> facilidade no </w:t>
       </w:r>
       <w:proofErr w:type="spellStart"/>
       <w:r>
@@ -11131,23 +9388,7 @@
           <w:sz w:val="28"/>
           <w:szCs w:val="28"/>
         </w:rPr>
-        <w:t xml:space="preserve"> sobre o </w:t>
-      </w:r>
-      <w:proofErr w:type="spellStart"/>
-      <w:r>
-        <w:rPr>
-          <w:sz w:val="28"/>
-          <w:szCs w:val="28"/>
-        </w:rPr>
-        <w:t>produto</w:t>
-      </w:r>
-      <w:proofErr w:type="spellEnd"/>
-      <w:r>
-        <w:rPr>
-          <w:sz w:val="28"/>
-          <w:szCs w:val="28"/>
-        </w:rPr>
-        <w:t xml:space="preserve">. </w:t>
+        <w:t xml:space="preserve"> sobre o produto. </w:t>
       </w:r>
     </w:p>
     <w:p>
@@ -11190,7 +9431,6 @@
         </w:rPr>
         <w:t xml:space="preserve"> </w:t>
       </w:r>
-      <w:proofErr w:type="spellStart"/>
       <w:r>
         <w:rPr>
           <w:b/>
@@ -11200,7 +9440,6 @@
         </w:rPr>
         <w:t>Ameaças</w:t>
       </w:r>
-      <w:proofErr w:type="spellEnd"/>
       <w:r>
         <w:rPr>
           <w:sz w:val="28"/>
@@ -11419,7 +9658,6 @@
         </w:rPr>
         <w:t xml:space="preserve"> </w:t>
       </w:r>
-      <w:proofErr w:type="spellStart"/>
       <w:r>
         <w:rPr>
           <w:sz w:val="28"/>
@@ -11427,7 +9665,6 @@
         </w:rPr>
         <w:t>em</w:t>
       </w:r>
-      <w:proofErr w:type="spellEnd"/>
       <w:r>
         <w:rPr>
           <w:sz w:val="28"/>
@@ -11502,17 +9739,8 @@
           <w:sz w:val="28"/>
           <w:szCs w:val="28"/>
         </w:rPr>
-        <w:t xml:space="preserve"> </w:t>
-      </w:r>
-      <w:proofErr w:type="spellStart"/>
-      <w:r>
-        <w:rPr>
-          <w:sz w:val="28"/>
-          <w:szCs w:val="28"/>
-        </w:rPr>
-        <w:t>produto</w:t>
-      </w:r>
-      <w:proofErr w:type="spellEnd"/>
+        <w:t xml:space="preserve"> produto</w:t>
+      </w:r>
       <w:r>
         <w:rPr>
           <w:sz w:val="28"/>

</xml_diff>